<commit_message>
add bert images + refactoring
</commit_message>
<xml_diff>
--- a/Nghia_Thesis.docx
+++ b/Nghia_Thesis.docx
@@ -1269,23 +1269,7 @@
           <w:szCs w:val="24"/>
           <w:lang w:eastAsia="ko-KR"/>
         </w:rPr>
-        <w:t xml:space="preserve">. </w:t>
-      </w:r>
-      <w:r>
-        <w:rPr>
-          <w:sz w:val="24"/>
-          <w:szCs w:val="24"/>
-          <w:lang w:eastAsia="ko-KR"/>
-        </w:rPr>
-        <w:t xml:space="preserve"> </w:t>
-      </w:r>
-      <w:r>
-        <w:rPr>
-          <w:sz w:val="24"/>
-          <w:szCs w:val="24"/>
-          <w:lang w:eastAsia="ko-KR"/>
-        </w:rPr>
-        <w:t>I would like to declare that, apart from the acknowledged references, this thesis either does not use</w:t>
+        <w:t>. I would like to declare that, apart from the acknowledged references, this thesis either does not use</w:t>
       </w:r>
       <w:r>
         <w:rPr>
@@ -4628,46 +4612,14 @@
           <w:sz w:val="24"/>
           <w:szCs w:val="24"/>
         </w:rPr>
-        <w:t xml:space="preserve">Remote sensing data are frequently used in extraction of many interesting physical characteristics such as land use, urbanization, vegetation index, water </w:t>
-      </w:r>
-      <w:proofErr w:type="gramStart"/>
-      <w:r>
-        <w:rPr>
-          <w:sz w:val="24"/>
-          <w:szCs w:val="24"/>
-        </w:rPr>
-        <w:t>levels,…</w:t>
-      </w:r>
-      <w:proofErr w:type="gramEnd"/>
-      <w:r>
-        <w:rPr>
-          <w:sz w:val="24"/>
-          <w:szCs w:val="24"/>
-        </w:rPr>
-        <w:t xml:space="preserve"> </w:t>
-      </w:r>
-      <w:r>
-        <w:rPr>
-          <w:sz w:val="24"/>
-          <w:szCs w:val="24"/>
-        </w:rPr>
-        <w:t xml:space="preserve">One of the most frequent </w:t>
-      </w:r>
-      <w:proofErr w:type="gramStart"/>
-      <w:r>
-        <w:rPr>
-          <w:sz w:val="24"/>
-          <w:szCs w:val="24"/>
-        </w:rPr>
-        <w:t>problem</w:t>
-      </w:r>
-      <w:proofErr w:type="gramEnd"/>
-      <w:r>
-        <w:rPr>
-          <w:sz w:val="24"/>
-          <w:szCs w:val="24"/>
-        </w:rPr>
-        <w:t xml:space="preserve"> in Remote Sensing is the lost of data due to spatial pixels being covered by clouds. We believe that these loss data can be recovered based on the spatial relationship between satellite data taken at different time. While </w:t>
+        <w:t xml:space="preserve">Remote sensing data are frequently used in extraction of many interesting physical characteristics such as land use, urbanization, vegetation index, water levels,… </w:t>
+      </w:r>
+      <w:r>
+        <w:rPr>
+          <w:sz w:val="24"/>
+          <w:szCs w:val="24"/>
+        </w:rPr>
+        <w:t xml:space="preserve">One of the most frequent problem in Remote Sensing is the lost of data due to spatial pixels being covered by clouds. We believe that these loss data can be recovered based on the spatial relationship between satellite data taken at different time. While </w:t>
       </w:r>
       <w:r>
         <w:rPr>
@@ -5003,9 +4955,8 @@
           <w:szCs w:val="24"/>
           <w:lang w:eastAsia="ko-KR"/>
         </w:rPr>
-        <w:t xml:space="preserve"> offer high spatial resolution data of the Earth’s surface every 14 days. Many of these valuable data </w:t>
-      </w:r>
-      <w:proofErr w:type="gramStart"/>
+        <w:t xml:space="preserve"> offer high spatial resolution data of the Earth’s surface every 14 days. Many of these valuable data ha</w:t>
+      </w:r>
       <w:r>
         <w:rPr>
           <w:rFonts w:eastAsia="Malgun Gothic"/>
@@ -5013,7 +4964,7 @@
           <w:szCs w:val="24"/>
           <w:lang w:eastAsia="ko-KR"/>
         </w:rPr>
-        <w:t>ha</w:t>
+        <w:t>s</w:t>
       </w:r>
       <w:r>
         <w:rPr>
@@ -5022,26 +4973,7 @@
           <w:szCs w:val="24"/>
           <w:lang w:eastAsia="ko-KR"/>
         </w:rPr>
-        <w:t>s</w:t>
-      </w:r>
-      <w:r>
-        <w:rPr>
-          <w:rFonts w:eastAsia="Malgun Gothic"/>
-          <w:sz w:val="24"/>
-          <w:szCs w:val="24"/>
-          <w:lang w:eastAsia="ko-KR"/>
-        </w:rPr>
-        <w:t xml:space="preserve"> to</w:t>
-      </w:r>
-      <w:proofErr w:type="gramEnd"/>
-      <w:r>
-        <w:rPr>
-          <w:rFonts w:eastAsia="Malgun Gothic"/>
-          <w:sz w:val="24"/>
-          <w:szCs w:val="24"/>
-          <w:lang w:eastAsia="ko-KR"/>
-        </w:rPr>
-        <w:t xml:space="preserve"> be discard</w:t>
+        <w:t xml:space="preserve"> to be discard</w:t>
       </w:r>
       <w:r>
         <w:rPr>
@@ -5381,7 +5313,6 @@
         </w:rPr>
         <w:t xml:space="preserve"> data matrix reconstruction using leading orthogonal functions will capture low-frequency large-scale data, while minimizing the noise and high frequency components resulted from missing values. The </w:t>
       </w:r>
-      <w:proofErr w:type="gramStart"/>
       <w:r>
         <w:rPr>
           <w:rFonts w:eastAsia="Malgun Gothic"/>
@@ -5398,17 +5329,7 @@
           <w:szCs w:val="24"/>
           <w:lang w:eastAsia="ko-KR"/>
         </w:rPr>
-        <w:t xml:space="preserve"> matrix</w:t>
-      </w:r>
-      <w:proofErr w:type="gramEnd"/>
-      <w:r>
-        <w:rPr>
-          <w:rFonts w:eastAsia="Malgun Gothic"/>
-          <w:sz w:val="24"/>
-          <w:szCs w:val="24"/>
-          <w:lang w:eastAsia="ko-KR"/>
-        </w:rPr>
-        <w:t xml:space="preserve"> is a </w:t>
+        <w:t xml:space="preserve"> matrix is a </w:t>
       </w:r>
       <w:r>
         <w:rPr>
@@ -6848,10 +6769,10 @@
             <v:path o:extrusionok="f" gradientshapeok="t" o:connecttype="rect"/>
             <o:lock v:ext="edit" aspectratio="t"/>
           </v:shapetype>
-          <v:shape id="_x0000_i1025" type="#_x0000_t75" style="width:75.35pt;height:38.65pt" o:ole="">
+          <v:shape id="_x0000_i1025" type="#_x0000_t75" style="width:75.5pt;height:38.5pt" o:ole="">
             <v:imagedata r:id="rId13" o:title=""/>
           </v:shape>
-          <o:OLEObject Type="Embed" ProgID="Equation.DSMT4" ShapeID="_x0000_i1025" DrawAspect="Content" ObjectID="_1716385098" r:id="rId14"/>
+          <o:OLEObject Type="Embed" ProgID="Equation.DSMT4" ShapeID="_x0000_i1025" DrawAspect="Content" ObjectID="_1716552598" r:id="rId14"/>
         </w:object>
       </w:r>
       <w:r>
@@ -6878,57 +6799,31 @@
       <w:r>
         <w:instrText>(</w:instrText>
       </w:r>
-      <w:r>
-        <w:fldChar w:fldCharType="begin"/>
-      </w:r>
-      <w:r>
-        <w:instrText xml:space="preserve"> SEQ MTSec \c \* Arabic \* MERGEFORMAT </w:instrText>
-      </w:r>
-      <w:r>
-        <w:fldChar w:fldCharType="separate"/>
-      </w:r>
-      <w:r>
-        <w:rPr>
-          <w:noProof/>
-        </w:rPr>
-        <w:instrText>1</w:instrText>
-      </w:r>
-      <w:r>
-        <w:rPr>
-          <w:noProof/>
-        </w:rPr>
+      <w:fldSimple w:instr=" SEQ MTSec \c \* Arabic \* MERGEFORMAT ">
+        <w:r>
+          <w:rPr>
+            <w:noProof/>
+          </w:rPr>
+          <w:instrText>1</w:instrText>
+        </w:r>
+      </w:fldSimple>
+      <w:r>
+        <w:instrText>.</w:instrText>
+      </w:r>
+      <w:fldSimple w:instr=" SEQ MTEqn \c \* Arabic \* MERGEFORMAT ">
+        <w:r>
+          <w:rPr>
+            <w:noProof/>
+          </w:rPr>
+          <w:instrText>1</w:instrText>
+        </w:r>
+      </w:fldSimple>
+      <w:r>
+        <w:instrText>)</w:instrText>
+      </w:r>
+      <w:r>
         <w:fldChar w:fldCharType="end"/>
       </w:r>
-      <w:r>
-        <w:instrText>.</w:instrText>
-      </w:r>
-      <w:r>
-        <w:fldChar w:fldCharType="begin"/>
-      </w:r>
-      <w:r>
-        <w:instrText xml:space="preserve"> SEQ MTEqn \c \* Arabic \* MERGEFORMAT </w:instrText>
-      </w:r>
-      <w:r>
-        <w:fldChar w:fldCharType="separate"/>
-      </w:r>
-      <w:r>
-        <w:rPr>
-          <w:noProof/>
-        </w:rPr>
-        <w:instrText>1</w:instrText>
-      </w:r>
-      <w:r>
-        <w:rPr>
-          <w:noProof/>
-        </w:rPr>
-        <w:fldChar w:fldCharType="end"/>
-      </w:r>
-      <w:r>
-        <w:instrText>)</w:instrText>
-      </w:r>
-      <w:r>
-        <w:fldChar w:fldCharType="end"/>
-      </w:r>
     </w:p>
     <w:p>
       <w:pPr>
@@ -6942,10 +6837,10 @@
           <w:position w:val="-4"/>
         </w:rPr>
         <w:object w:dxaOrig="180" w:dyaOrig="279" w14:anchorId="1F07D2CA">
-          <v:shape id="_x0000_i1026" type="#_x0000_t75" style="width:9.35pt;height:14.65pt" o:ole="">
+          <v:shape id="_x0000_i1026" type="#_x0000_t75" style="width:9.5pt;height:14.5pt" o:ole="">
             <v:imagedata r:id="rId15" o:title=""/>
           </v:shape>
-          <o:OLEObject Type="Embed" ProgID="Equation.DSMT4" ShapeID="_x0000_i1026" DrawAspect="Content" ObjectID="_1716385099" r:id="rId16"/>
+          <o:OLEObject Type="Embed" ProgID="Equation.DSMT4" ShapeID="_x0000_i1026" DrawAspect="Content" ObjectID="_1716552599" r:id="rId16"/>
         </w:object>
       </w:r>
       <w:r>
@@ -6967,10 +6862,10 @@
           <w:position w:val="-26"/>
         </w:rPr>
         <w:object w:dxaOrig="2360" w:dyaOrig="700" w14:anchorId="0A2E4E07">
-          <v:shape id="_x0000_i1027" type="#_x0000_t75" style="width:117.35pt;height:35.35pt" o:ole="">
+          <v:shape id="_x0000_i1027" type="#_x0000_t75" style="width:117pt;height:35.5pt" o:ole="">
             <v:imagedata r:id="rId17" o:title=""/>
           </v:shape>
-          <o:OLEObject Type="Embed" ProgID="Equation.DSMT4" ShapeID="_x0000_i1027" DrawAspect="Content" ObjectID="_1716385100" r:id="rId18"/>
+          <o:OLEObject Type="Embed" ProgID="Equation.DSMT4" ShapeID="_x0000_i1027" DrawAspect="Content" ObjectID="_1716552600" r:id="rId18"/>
         </w:object>
       </w:r>
       <w:r>
@@ -6997,54 +6892,25 @@
       <w:r>
         <w:instrText>(</w:instrText>
       </w:r>
-      <w:r>
-        <w:fldChar w:fldCharType="begin"/>
-      </w:r>
-      <w:r>
-        <w:instrText xml:space="preserve"> SEQ MTSec \c \* Arabic \* MERGEFOR</w:instrText>
-      </w:r>
-      <w:r>
-        <w:instrText xml:space="preserve">MAT </w:instrText>
-      </w:r>
-      <w:r>
-        <w:fldChar w:fldCharType="separate"/>
-      </w:r>
-      <w:r>
-        <w:rPr>
-          <w:noProof/>
-        </w:rPr>
-        <w:instrText>1</w:instrText>
-      </w:r>
-      <w:r>
-        <w:rPr>
-          <w:noProof/>
-        </w:rPr>
-        <w:fldChar w:fldCharType="end"/>
-      </w:r>
+      <w:fldSimple w:instr=" SEQ MTSec \c \* Arabic \* MERGEFORMAT ">
+        <w:r>
+          <w:rPr>
+            <w:noProof/>
+          </w:rPr>
+          <w:instrText>1</w:instrText>
+        </w:r>
+      </w:fldSimple>
       <w:r>
         <w:instrText>.</w:instrText>
       </w:r>
-      <w:r>
-        <w:fldChar w:fldCharType="begin"/>
-      </w:r>
-      <w:r>
-        <w:instrText xml:space="preserve"> SEQ MTEqn \c \* Arabic \* MERGEFORMAT </w:instrText>
-      </w:r>
-      <w:r>
-        <w:fldChar w:fldCharType="separate"/>
-      </w:r>
-      <w:r>
-        <w:rPr>
-          <w:noProof/>
-        </w:rPr>
-        <w:instrText>2</w:instrText>
-      </w:r>
-      <w:r>
-        <w:rPr>
-          <w:noProof/>
-        </w:rPr>
-        <w:fldChar w:fldCharType="end"/>
-      </w:r>
+      <w:fldSimple w:instr=" SEQ MTEqn \c \* Arabic \* MERGEFORMAT ">
+        <w:r>
+          <w:rPr>
+            <w:noProof/>
+          </w:rPr>
+          <w:instrText>2</w:instrText>
+        </w:r>
+      </w:fldSimple>
       <w:r>
         <w:instrText>)</w:instrText>
       </w:r>
@@ -7923,10 +7789,10 @@
       </w:pPr>
       <w:r>
         <w:object w:dxaOrig="3535" w:dyaOrig="2318" w14:anchorId="2D741053">
-          <v:shape id="_x0000_i1028" type="#_x0000_t75" style="width:249.35pt;height:164.65pt" o:ole="">
+          <v:shape id="_x0000_i1028" type="#_x0000_t75" style="width:249.5pt;height:164.5pt" o:ole="">
             <v:imagedata r:id="rId19" o:title=""/>
           </v:shape>
-          <o:OLEObject Type="Embed" ProgID="Visio.Drawing.11" ShapeID="_x0000_i1028" DrawAspect="Content" ObjectID="_1716385101" r:id="rId20"/>
+          <o:OLEObject Type="Embed" ProgID="Visio.Drawing.11" ShapeID="_x0000_i1028" DrawAspect="Content" ObjectID="_1716552601" r:id="rId20"/>
         </w:object>
       </w:r>
     </w:p>
@@ -7958,10 +7824,10 @@
       </w:pPr>
       <w:r>
         <w:object w:dxaOrig="3097" w:dyaOrig="1321" w14:anchorId="58A31951">
-          <v:shape id="_x0000_i1029" type="#_x0000_t75" style="width:231.35pt;height:98.65pt" o:ole="">
+          <v:shape id="_x0000_i1029" type="#_x0000_t75" style="width:231.5pt;height:98.5pt" o:ole="">
             <v:imagedata r:id="rId21" o:title=""/>
           </v:shape>
-          <o:OLEObject Type="Embed" ProgID="Visio.Drawing.15" ShapeID="_x0000_i1029" DrawAspect="Content" ObjectID="_1716385102" r:id="rId22"/>
+          <o:OLEObject Type="Embed" ProgID="Visio.Drawing.15" ShapeID="_x0000_i1029" DrawAspect="Content" ObjectID="_1716552602" r:id="rId22"/>
         </w:object>
       </w:r>
     </w:p>
@@ -8180,14 +8046,7 @@
         <w:rPr>
           <w:rFonts w:ascii="Times New Roman" w:hAnsi="Times New Roman" w:cs="Times New Roman"/>
         </w:rPr>
-        <w:t xml:space="preserve">The Literature Review Chapter should be briefly summarized problems which relate to your topic. </w:t>
-      </w:r>
-      <w:proofErr w:type="gramStart"/>
-      <w:r>
-        <w:rPr>
-          <w:rFonts w:ascii="Times New Roman" w:hAnsi="Times New Roman" w:cs="Times New Roman"/>
-        </w:rPr>
-        <w:t>In particular,</w:t>
+        <w:t>The Literature Review Chapter should be briefly summarized problems which relate to your topic. In particular,</w:t>
       </w:r>
       <w:r>
         <w:rPr>
@@ -8199,14 +8058,7 @@
         <w:rPr>
           <w:rFonts w:ascii="Times New Roman" w:hAnsi="Times New Roman" w:cs="Times New Roman"/>
         </w:rPr>
-        <w:t>you</w:t>
-      </w:r>
-      <w:proofErr w:type="gramEnd"/>
-      <w:r>
-        <w:rPr>
-          <w:rFonts w:ascii="Times New Roman" w:hAnsi="Times New Roman" w:cs="Times New Roman"/>
-        </w:rPr>
-        <w:t xml:space="preserve"> can collect reliable information from journals, conference papers and other materials.</w:t>
+        <w:t>you can collect reliable information from journals, conference papers and other materials.</w:t>
       </w:r>
     </w:p>
     <w:p>
@@ -9263,23 +9115,7 @@
           <w:rFonts w:ascii="Times New Roman" w:hAnsi="Times New Roman" w:cs="Times New Roman"/>
           <w:iCs/>
         </w:rPr>
-        <w:t xml:space="preserve">. The main innovative feature of Funk-SVD </w:t>
-      </w:r>
-      <w:proofErr w:type="gramStart"/>
-      <w:r>
-        <w:rPr>
-          <w:rFonts w:ascii="Times New Roman" w:hAnsi="Times New Roman" w:cs="Times New Roman"/>
-          <w:iCs/>
-        </w:rPr>
-        <w:t>is:</w:t>
-      </w:r>
-      <w:proofErr w:type="gramEnd"/>
-      <w:r>
-        <w:rPr>
-          <w:rFonts w:ascii="Times New Roman" w:hAnsi="Times New Roman" w:cs="Times New Roman"/>
-          <w:iCs/>
-        </w:rPr>
-        <w:t xml:space="preserve"> instead of the iterative process described by Becker and </w:t>
+        <w:t xml:space="preserve">. The main innovative feature of Funk-SVD is: instead of the iterative process described by Becker and </w:t>
       </w:r>
       <w:proofErr w:type="spellStart"/>
       <w:r>
@@ -9581,37 +9417,21 @@
           <w:rFonts w:ascii="Times New Roman" w:hAnsi="Times New Roman" w:cs="Times New Roman"/>
           <w:iCs/>
         </w:rPr>
-        <w:t xml:space="preserve">As such, this study experimented with the </w:t>
-      </w:r>
-      <w:proofErr w:type="gramStart"/>
+        <w:t>As such, this study experimented with the aforementioned</w:t>
+      </w:r>
       <w:r>
         <w:rPr>
           <w:rFonts w:ascii="Times New Roman" w:hAnsi="Times New Roman" w:cs="Times New Roman"/>
           <w:iCs/>
         </w:rPr>
-        <w:t>aforementioned</w:t>
+        <w:t xml:space="preserve"> </w:t>
       </w:r>
       <w:r>
         <w:rPr>
           <w:rFonts w:ascii="Times New Roman" w:hAnsi="Times New Roman" w:cs="Times New Roman"/>
           <w:iCs/>
         </w:rPr>
-        <w:t xml:space="preserve"> </w:t>
-      </w:r>
-      <w:r>
-        <w:rPr>
-          <w:rFonts w:ascii="Times New Roman" w:hAnsi="Times New Roman" w:cs="Times New Roman"/>
-          <w:iCs/>
-        </w:rPr>
-        <w:t>approaches</w:t>
-      </w:r>
-      <w:proofErr w:type="gramEnd"/>
-      <w:r>
-        <w:rPr>
-          <w:rFonts w:ascii="Times New Roman" w:hAnsi="Times New Roman" w:cs="Times New Roman"/>
-          <w:iCs/>
-        </w:rPr>
-        <w:t xml:space="preserve">, but tailored for categorical data. Specifically, Funk-SVD </w:t>
+        <w:t xml:space="preserve">approaches, but tailored for categorical data. Specifically, Funk-SVD </w:t>
       </w:r>
       <w:r>
         <w:rPr>
@@ -9806,23 +9626,7 @@
           <w:rFonts w:ascii="Times New Roman" w:hAnsi="Times New Roman" w:cs="Times New Roman"/>
           <w:iCs/>
         </w:rPr>
-        <w:t xml:space="preserve"> NLP model make use of multi-head attention mechanism – which can be shortly described as an information integration scheme of the input query, the current </w:t>
-      </w:r>
-      <w:proofErr w:type="gramStart"/>
-      <w:r>
-        <w:rPr>
-          <w:rFonts w:ascii="Times New Roman" w:hAnsi="Times New Roman" w:cs="Times New Roman"/>
-          <w:iCs/>
-        </w:rPr>
-        <w:t>key</w:t>
-      </w:r>
-      <w:proofErr w:type="gramEnd"/>
-      <w:r>
-        <w:rPr>
-          <w:rFonts w:ascii="Times New Roman" w:hAnsi="Times New Roman" w:cs="Times New Roman"/>
-          <w:iCs/>
-        </w:rPr>
-        <w:t xml:space="preserve"> and the current output query. This attention mechanism allow</w:t>
+        <w:t xml:space="preserve"> NLP model make use of multi-head attention mechanism – which can be shortly described as an information integration scheme of the input query, the current key and the current output query. This attention mechanism allow</w:t>
       </w:r>
       <w:r>
         <w:rPr>
@@ -10199,19 +10003,11 @@
         </w:rPr>
         <w:t>th</w:t>
       </w:r>
-      <w:proofErr w:type="gramStart"/>
-      <w:r>
-        <w:rPr>
-          <w:rFonts w:ascii="Times New Roman" w:hAnsi="Times New Roman" w:cs="Times New Roman"/>
-        </w:rPr>
-        <w:t xml:space="preserve"> 2022</w:t>
-      </w:r>
-      <w:proofErr w:type="gramEnd"/>
-      <w:r>
-        <w:rPr>
-          <w:rFonts w:ascii="Times New Roman" w:hAnsi="Times New Roman" w:cs="Times New Roman"/>
-        </w:rPr>
-        <w:t xml:space="preserve"> to March 7</w:t>
+      <w:r>
+        <w:rPr>
+          <w:rFonts w:ascii="Times New Roman" w:hAnsi="Times New Roman" w:cs="Times New Roman"/>
+        </w:rPr>
+        <w:t xml:space="preserve"> 2022 to March 7</w:t>
       </w:r>
       <w:r>
         <w:rPr>
@@ -10513,13 +10309,7 @@
         <w:pStyle w:val="Heading3"/>
       </w:pPr>
       <w:r>
-        <w:t>3.1</w:t>
-      </w:r>
-      <w:r>
-        <w:t>.1</w:t>
-      </w:r>
-      <w:r>
-        <w:t xml:space="preserve"> </w:t>
+        <w:t xml:space="preserve">3.1.1 </w:t>
       </w:r>
       <w:r>
         <w:t>Preprocessing Scheme</w:t>
@@ -10538,7 +10328,31 @@
         <w:rPr>
           <w:rFonts w:ascii="Times New Roman" w:hAnsi="Times New Roman" w:cs="Times New Roman"/>
         </w:rPr>
-        <w:t xml:space="preserve">Preprocessing of satellite data were done in QGIS – using Semi-Automatic Classification Plugin </w:t>
+        <w:t xml:space="preserve">Preprocessing of satellite data were done in QGIS – using </w:t>
+      </w:r>
+      <w:r>
+        <w:rPr>
+          <w:rFonts w:ascii="Times New Roman" w:hAnsi="Times New Roman" w:cs="Times New Roman"/>
+        </w:rPr>
+        <w:t>SCP (</w:t>
+      </w:r>
+      <w:r>
+        <w:rPr>
+          <w:rFonts w:ascii="Times New Roman" w:hAnsi="Times New Roman" w:cs="Times New Roman"/>
+        </w:rPr>
+        <w:t>Semi-Automatic Classification Plugin</w:t>
+      </w:r>
+      <w:r>
+        <w:rPr>
+          <w:rFonts w:ascii="Times New Roman" w:hAnsi="Times New Roman" w:cs="Times New Roman"/>
+        </w:rPr>
+        <w:t>)</w:t>
+      </w:r>
+      <w:r>
+        <w:rPr>
+          <w:rFonts w:ascii="Times New Roman" w:hAnsi="Times New Roman" w:cs="Times New Roman"/>
+        </w:rPr>
+        <w:t xml:space="preserve"> </w:t>
       </w:r>
       <w:sdt>
         <w:sdtPr>
@@ -10548,6 +10362,7 @@
           <w:id w:val="29166323"/>
           <w:citation/>
         </w:sdtPr>
+        <w:sdtEndPr/>
         <w:sdtContent>
           <w:r>
             <w:rPr>
@@ -10592,21 +10407,19 @@
         <w:rPr>
           <w:rFonts w:ascii="Times New Roman" w:hAnsi="Times New Roman" w:cs="Times New Roman"/>
         </w:rPr>
-        <w:t xml:space="preserve">workflow for satellite data preprocessing is quite ordinary, as it was introduced to us in our courses </w:t>
-      </w:r>
-      <w:proofErr w:type="gramStart"/>
-      <w:r>
-        <w:rPr>
-          <w:rFonts w:ascii="Times New Roman" w:hAnsi="Times New Roman" w:cs="Times New Roman"/>
-        </w:rPr>
-        <w:t>and also</w:t>
-      </w:r>
-      <w:proofErr w:type="gramEnd"/>
-      <w:r>
-        <w:rPr>
-          <w:rFonts w:ascii="Times New Roman" w:hAnsi="Times New Roman" w:cs="Times New Roman"/>
-        </w:rPr>
-        <w:t xml:space="preserve"> well documented by online documentations </w:t>
+        <w:t xml:space="preserve">workflow for satellite data preprocessing is quite ordinary, </w:t>
+      </w:r>
+      <w:r>
+        <w:rPr>
+          <w:rFonts w:ascii="Times New Roman" w:hAnsi="Times New Roman" w:cs="Times New Roman"/>
+        </w:rPr>
+        <w:t>as it was introduced to us during our courses – online documentation describing the process in more detail can also be fou</w:t>
+      </w:r>
+      <w:r>
+        <w:rPr>
+          <w:rFonts w:ascii="Times New Roman" w:hAnsi="Times New Roman" w:cs="Times New Roman"/>
+        </w:rPr>
+        <w:t>nd</w:t>
       </w:r>
       <w:sdt>
         <w:sdtPr>
@@ -10616,6 +10429,7 @@
           <w:id w:val="360015237"/>
           <w:citation/>
         </w:sdtPr>
+        <w:sdtEndPr/>
         <w:sdtContent>
           <w:r>
             <w:rPr>
@@ -10655,6 +10469,131 @@
           <w:rFonts w:ascii="Times New Roman" w:hAnsi="Times New Roman" w:cs="Times New Roman"/>
         </w:rPr>
         <w:t>.</w:t>
+      </w:r>
+      <w:r>
+        <w:rPr>
+          <w:rFonts w:ascii="Times New Roman" w:hAnsi="Times New Roman" w:cs="Times New Roman"/>
+        </w:rPr>
+        <w:t xml:space="preserve"> In general, the workflow consists of:</w:t>
+      </w:r>
+    </w:p>
+    <w:p>
+      <w:pPr>
+        <w:pStyle w:val="Default"/>
+        <w:numPr>
+          <w:ilvl w:val="0"/>
+          <w:numId w:val="24"/>
+        </w:numPr>
+        <w:spacing w:before="120" w:line="288" w:lineRule="auto"/>
+        <w:jc w:val="both"/>
+        <w:rPr>
+          <w:rFonts w:ascii="Times New Roman" w:hAnsi="Times New Roman" w:cs="Times New Roman"/>
+        </w:rPr>
+      </w:pPr>
+      <w:r>
+        <w:rPr>
+          <w:rFonts w:ascii="Times New Roman" w:hAnsi="Times New Roman" w:cs="Times New Roman"/>
+        </w:rPr>
+        <w:t>Cropping satellite image into study region</w:t>
+      </w:r>
+      <w:r>
+        <w:rPr>
+          <w:rFonts w:ascii="Times New Roman" w:hAnsi="Times New Roman" w:cs="Times New Roman"/>
+        </w:rPr>
+        <w:t>.</w:t>
+      </w:r>
+    </w:p>
+    <w:p>
+      <w:pPr>
+        <w:pStyle w:val="Default"/>
+        <w:numPr>
+          <w:ilvl w:val="0"/>
+          <w:numId w:val="24"/>
+        </w:numPr>
+        <w:spacing w:before="120" w:line="288" w:lineRule="auto"/>
+        <w:jc w:val="both"/>
+        <w:rPr>
+          <w:rFonts w:ascii="Times New Roman" w:hAnsi="Times New Roman" w:cs="Times New Roman"/>
+        </w:rPr>
+      </w:pPr>
+      <w:r>
+        <w:rPr>
+          <w:rFonts w:ascii="Times New Roman" w:hAnsi="Times New Roman" w:cs="Times New Roman"/>
+        </w:rPr>
+        <w:lastRenderedPageBreak/>
+        <w:t>Choose specific band as input into SCP</w:t>
+      </w:r>
+      <w:r>
+        <w:rPr>
+          <w:rFonts w:ascii="Times New Roman" w:hAnsi="Times New Roman" w:cs="Times New Roman"/>
+        </w:rPr>
+        <w:t>.</w:t>
+      </w:r>
+    </w:p>
+    <w:p>
+      <w:pPr>
+        <w:pStyle w:val="Default"/>
+        <w:numPr>
+          <w:ilvl w:val="0"/>
+          <w:numId w:val="24"/>
+        </w:numPr>
+        <w:spacing w:before="120" w:line="288" w:lineRule="auto"/>
+        <w:jc w:val="both"/>
+        <w:rPr>
+          <w:rFonts w:ascii="Times New Roman" w:hAnsi="Times New Roman" w:cs="Times New Roman"/>
+        </w:rPr>
+      </w:pPr>
+      <w:r>
+        <w:rPr>
+          <w:rFonts w:ascii="Times New Roman" w:hAnsi="Times New Roman" w:cs="Times New Roman"/>
+        </w:rPr>
+        <w:t xml:space="preserve">Convert the input bands into false color composite images, which </w:t>
+      </w:r>
+      <w:r>
+        <w:rPr>
+          <w:rFonts w:ascii="Times New Roman" w:hAnsi="Times New Roman" w:cs="Times New Roman"/>
+        </w:rPr>
+        <w:t>utilized</w:t>
+      </w:r>
+      <w:r>
+        <w:rPr>
+          <w:rFonts w:ascii="Times New Roman" w:hAnsi="Times New Roman" w:cs="Times New Roman"/>
+        </w:rPr>
+        <w:t xml:space="preserve"> band 2,3,4,5 and 6 of Landsat data.</w:t>
+      </w:r>
+    </w:p>
+    <w:p>
+      <w:pPr>
+        <w:pStyle w:val="Default"/>
+        <w:numPr>
+          <w:ilvl w:val="0"/>
+          <w:numId w:val="24"/>
+        </w:numPr>
+        <w:spacing w:before="120" w:line="288" w:lineRule="auto"/>
+        <w:jc w:val="both"/>
+        <w:rPr>
+          <w:rFonts w:ascii="Times New Roman" w:hAnsi="Times New Roman" w:cs="Times New Roman"/>
+        </w:rPr>
+      </w:pPr>
+      <w:r>
+        <w:rPr>
+          <w:rFonts w:ascii="Times New Roman" w:hAnsi="Times New Roman" w:cs="Times New Roman"/>
+        </w:rPr>
+        <w:t>:</w:t>
+      </w:r>
+      <w:proofErr w:type="spellStart"/>
+      <w:r>
+        <w:rPr>
+          <w:rFonts w:ascii="Times New Roman" w:hAnsi="Times New Roman" w:cs="Times New Roman"/>
+        </w:rPr>
+        <w:t>abel</w:t>
+      </w:r>
+      <w:proofErr w:type="spellEnd"/>
+      <w:r>
+        <w:rPr>
+          <w:rFonts w:ascii="Times New Roman" w:hAnsi="Times New Roman" w:cs="Times New Roman"/>
+        </w:rPr>
+        <w:t xml:space="preserve"> these data into 5 classes: Cloud, Water Body, Vegetation, Agriculture and Others.</w:t>
       </w:r>
     </w:p>
     <w:p>
@@ -10666,6 +10605,180 @@
           <w:rFonts w:ascii="Times New Roman" w:hAnsi="Times New Roman" w:cs="Times New Roman"/>
         </w:rPr>
       </w:pPr>
+      <w:r>
+        <w:rPr>
+          <w:rFonts w:ascii="Times New Roman" w:hAnsi="Times New Roman" w:cs="Times New Roman"/>
+        </w:rPr>
+        <w:t xml:space="preserve">Firstly, the chosen study region </w:t>
+      </w:r>
+      <w:r>
+        <w:rPr>
+          <w:rFonts w:ascii="Times New Roman" w:hAnsi="Times New Roman" w:cs="Times New Roman"/>
+        </w:rPr>
+        <w:t>is the “horn” of Ca Mau province, specifically, it is the Man Grove fores</w:t>
+      </w:r>
+      <w:r>
+        <w:rPr>
+          <w:rFonts w:ascii="Times New Roman" w:hAnsi="Times New Roman" w:cs="Times New Roman"/>
+        </w:rPr>
+        <w:t xml:space="preserve">ted region as mentioned by Nguyen-Thanh Son (2014) </w:t>
+      </w:r>
+      <w:sdt>
+        <w:sdtPr>
+          <w:rPr>
+            <w:rFonts w:ascii="Times New Roman" w:hAnsi="Times New Roman" w:cs="Times New Roman"/>
+          </w:rPr>
+          <w:id w:val="-959652219"/>
+          <w:citation/>
+        </w:sdtPr>
+        <w:sdtEndPr/>
+        <w:sdtContent>
+          <w:r>
+            <w:rPr>
+              <w:rFonts w:ascii="Times New Roman" w:hAnsi="Times New Roman" w:cs="Times New Roman"/>
+            </w:rPr>
+            <w:fldChar w:fldCharType="begin"/>
+          </w:r>
+          <w:r>
+            <w:rPr>
+              <w:rFonts w:ascii="Times New Roman" w:hAnsi="Times New Roman" w:cs="Times New Roman"/>
+            </w:rPr>
+            <w:instrText xml:space="preserve"> CITATION Ngu14 \l 1033 </w:instrText>
+          </w:r>
+          <w:r>
+            <w:rPr>
+              <w:rFonts w:ascii="Times New Roman" w:hAnsi="Times New Roman" w:cs="Times New Roman"/>
+            </w:rPr>
+            <w:fldChar w:fldCharType="separate"/>
+          </w:r>
+          <w:r>
+            <w:rPr>
+              <w:rFonts w:ascii="Times New Roman" w:hAnsi="Times New Roman" w:cs="Times New Roman"/>
+              <w:noProof/>
+            </w:rPr>
+            <w:t>[2]</w:t>
+          </w:r>
+          <w:r>
+            <w:rPr>
+              <w:rFonts w:ascii="Times New Roman" w:hAnsi="Times New Roman" w:cs="Times New Roman"/>
+            </w:rPr>
+            <w:fldChar w:fldCharType="end"/>
+          </w:r>
+        </w:sdtContent>
+      </w:sdt>
+      <w:r>
+        <w:rPr>
+          <w:rFonts w:ascii="Times New Roman" w:hAnsi="Times New Roman" w:cs="Times New Roman"/>
+        </w:rPr>
+        <w:t>. This region w</w:t>
+      </w:r>
+      <w:r>
+        <w:rPr>
+          <w:rFonts w:ascii="Times New Roman" w:hAnsi="Times New Roman" w:cs="Times New Roman"/>
+        </w:rPr>
+        <w:t>as</w:t>
+      </w:r>
+      <w:r>
+        <w:rPr>
+          <w:rFonts w:ascii="Times New Roman" w:hAnsi="Times New Roman" w:cs="Times New Roman"/>
+        </w:rPr>
+        <w:t xml:space="preserve"> chosen specifically due to two main reasons:</w:t>
+      </w:r>
+    </w:p>
+    <w:p>
+      <w:pPr>
+        <w:pStyle w:val="Default"/>
+        <w:numPr>
+          <w:ilvl w:val="0"/>
+          <w:numId w:val="24"/>
+        </w:numPr>
+        <w:spacing w:before="120" w:line="288" w:lineRule="auto"/>
+        <w:jc w:val="both"/>
+        <w:rPr>
+          <w:rFonts w:ascii="Times New Roman" w:hAnsi="Times New Roman" w:cs="Times New Roman"/>
+        </w:rPr>
+      </w:pPr>
+      <w:r>
+        <w:rPr>
+          <w:rFonts w:ascii="Times New Roman" w:hAnsi="Times New Roman" w:cs="Times New Roman"/>
+        </w:rPr>
+        <w:t>It is a well-study area – and is currently under protection. Which enable us to inherit</w:t>
+      </w:r>
+      <w:r>
+        <w:rPr>
+          <w:rFonts w:ascii="Times New Roman" w:hAnsi="Times New Roman" w:cs="Times New Roman"/>
+        </w:rPr>
+        <w:t xml:space="preserve"> existing characteristic of land surface from the available literatures.</w:t>
+      </w:r>
+    </w:p>
+    <w:p>
+      <w:pPr>
+        <w:pStyle w:val="Default"/>
+        <w:numPr>
+          <w:ilvl w:val="0"/>
+          <w:numId w:val="24"/>
+        </w:numPr>
+        <w:spacing w:before="120" w:line="288" w:lineRule="auto"/>
+        <w:jc w:val="both"/>
+        <w:rPr>
+          <w:rFonts w:ascii="Times New Roman" w:hAnsi="Times New Roman" w:cs="Times New Roman"/>
+        </w:rPr>
+      </w:pPr>
+      <w:r>
+        <w:rPr>
+          <w:rFonts w:ascii="Times New Roman" w:hAnsi="Times New Roman" w:cs="Times New Roman"/>
+        </w:rPr>
+        <w:t xml:space="preserve">Due to various time and logistic constraint. We couldn’t obtain real classification data at each spatial location represented by satellite pixel. Which force us to work entirely on the set of classes mentioned by Nguyen-Thanh Son (2014) </w:t>
+      </w:r>
+      <w:sdt>
+        <w:sdtPr>
+          <w:rPr>
+            <w:rFonts w:ascii="Times New Roman" w:hAnsi="Times New Roman" w:cs="Times New Roman"/>
+          </w:rPr>
+          <w:id w:val="-531890667"/>
+          <w:citation/>
+        </w:sdtPr>
+        <w:sdtEndPr/>
+        <w:sdtContent>
+          <w:r>
+            <w:rPr>
+              <w:rFonts w:ascii="Times New Roman" w:hAnsi="Times New Roman" w:cs="Times New Roman"/>
+            </w:rPr>
+            <w:fldChar w:fldCharType="begin"/>
+          </w:r>
+          <w:r>
+            <w:rPr>
+              <w:rFonts w:ascii="Times New Roman" w:hAnsi="Times New Roman" w:cs="Times New Roman"/>
+            </w:rPr>
+            <w:instrText xml:space="preserve"> CITATION Ngu14 \l 1033 </w:instrText>
+          </w:r>
+          <w:r>
+            <w:rPr>
+              <w:rFonts w:ascii="Times New Roman" w:hAnsi="Times New Roman" w:cs="Times New Roman"/>
+            </w:rPr>
+            <w:fldChar w:fldCharType="separate"/>
+          </w:r>
+          <w:r>
+            <w:rPr>
+              <w:rFonts w:ascii="Times New Roman" w:hAnsi="Times New Roman" w:cs="Times New Roman"/>
+              <w:noProof/>
+            </w:rPr>
+            <w:t>[2]</w:t>
+          </w:r>
+          <w:r>
+            <w:rPr>
+              <w:rFonts w:ascii="Times New Roman" w:hAnsi="Times New Roman" w:cs="Times New Roman"/>
+            </w:rPr>
+            <w:fldChar w:fldCharType="end"/>
+          </w:r>
+        </w:sdtContent>
+      </w:sdt>
+      <w:r>
+        <w:rPr>
+          <w:rFonts w:ascii="Times New Roman" w:hAnsi="Times New Roman" w:cs="Times New Roman"/>
+        </w:rPr>
+        <w:t>.</w:t>
+      </w:r>
     </w:p>
     <w:p>
       <w:pPr>
@@ -10680,7 +10793,1178 @@
         <w:rPr>
           <w:rFonts w:ascii="Times New Roman" w:hAnsi="Times New Roman" w:cs="Times New Roman"/>
         </w:rPr>
+        <w:t xml:space="preserve">Three </w:t>
+      </w:r>
+      <w:r>
+        <w:rPr>
+          <w:rFonts w:ascii="Times New Roman" w:hAnsi="Times New Roman" w:cs="Times New Roman"/>
+        </w:rPr>
+        <w:t xml:space="preserve">real color images for our study region </w:t>
+      </w:r>
+      <w:r>
+        <w:rPr>
+          <w:rFonts w:ascii="Times New Roman" w:hAnsi="Times New Roman" w:cs="Times New Roman"/>
+        </w:rPr>
+        <w:t>are</w:t>
+      </w:r>
+      <w:r>
+        <w:rPr>
+          <w:rFonts w:ascii="Times New Roman" w:hAnsi="Times New Roman" w:cs="Times New Roman"/>
+        </w:rPr>
+        <w:t xml:space="preserve"> shown in</w:t>
+      </w:r>
+      <w:r>
+        <w:rPr>
+          <w:rFonts w:ascii="Times New Roman" w:hAnsi="Times New Roman" w:cs="Times New Roman"/>
+        </w:rPr>
+        <w:t>. These were chosen as demonstration for different clouds condition between different images.</w:t>
+      </w:r>
+    </w:p>
+    <w:p>
+      <w:pPr>
+        <w:pStyle w:val="Default"/>
+        <w:spacing w:before="120" w:line="288" w:lineRule="auto"/>
+        <w:jc w:val="both"/>
+        <w:rPr>
+          <w:rFonts w:ascii="Times New Roman" w:hAnsi="Times New Roman" w:cs="Times New Roman"/>
+        </w:rPr>
+      </w:pPr>
+      <w:r>
+        <w:rPr>
+          <w:rFonts w:ascii="Times New Roman" w:hAnsi="Times New Roman" w:cs="Times New Roman"/>
+          <w:noProof/>
+        </w:rPr>
+        <w:drawing>
+          <wp:inline distT="0" distB="0" distL="0" distR="0" wp14:anchorId="67901991" wp14:editId="484D8565">
+            <wp:extent cx="1835018" cy="1898073"/>
+            <wp:effectExtent l="0" t="0" r="0" b="6985"/>
+            <wp:docPr id="7" name="Picture 7"/>
+            <wp:cNvGraphicFramePr>
+              <a:graphicFrameLocks xmlns:a="http://schemas.openxmlformats.org/drawingml/2006/main" noChangeAspect="1"/>
+            </wp:cNvGraphicFramePr>
+            <a:graphic xmlns:a="http://schemas.openxmlformats.org/drawingml/2006/main">
+              <a:graphicData uri="http://schemas.openxmlformats.org/drawingml/2006/picture">
+                <pic:pic xmlns:pic="http://schemas.openxmlformats.org/drawingml/2006/picture">
+                  <pic:nvPicPr>
+                    <pic:cNvPr id="0" name="Picture 7"/>
+                    <pic:cNvPicPr>
+                      <a:picLocks noChangeAspect="1" noChangeArrowheads="1"/>
+                    </pic:cNvPicPr>
+                  </pic:nvPicPr>
+                  <pic:blipFill>
+                    <a:blip r:embed="rId23" cstate="print">
+                      <a:extLst>
+                        <a:ext uri="{28A0092B-C50C-407E-A947-70E740481C1C}">
+                          <a14:useLocalDpi xmlns:a14="http://schemas.microsoft.com/office/drawing/2010/main" val="0"/>
+                        </a:ext>
+                      </a:extLst>
+                    </a:blip>
+                    <a:srcRect/>
+                    <a:stretch>
+                      <a:fillRect/>
+                    </a:stretch>
+                  </pic:blipFill>
+                  <pic:spPr bwMode="auto">
+                    <a:xfrm>
+                      <a:off x="0" y="0"/>
+                      <a:ext cx="1861307" cy="1925266"/>
+                    </a:xfrm>
+                    <a:prstGeom prst="rect">
+                      <a:avLst/>
+                    </a:prstGeom>
+                    <a:noFill/>
+                    <a:ln>
+                      <a:noFill/>
+                    </a:ln>
+                  </pic:spPr>
+                </pic:pic>
+              </a:graphicData>
+            </a:graphic>
+          </wp:inline>
+        </w:drawing>
+      </w:r>
+      <w:r>
+        <w:rPr>
+          <w:rFonts w:ascii="Times New Roman" w:hAnsi="Times New Roman" w:cs="Times New Roman"/>
+          <w:noProof/>
+        </w:rPr>
+        <w:drawing>
+          <wp:inline distT="0" distB="0" distL="0" distR="0" wp14:anchorId="61A56EF5" wp14:editId="6AE4CD1D">
+            <wp:extent cx="1828800" cy="1898698"/>
+            <wp:effectExtent l="0" t="0" r="0" b="6350"/>
+            <wp:docPr id="4" name="Picture 4"/>
+            <wp:cNvGraphicFramePr>
+              <a:graphicFrameLocks xmlns:a="http://schemas.openxmlformats.org/drawingml/2006/main" noChangeAspect="1"/>
+            </wp:cNvGraphicFramePr>
+            <a:graphic xmlns:a="http://schemas.openxmlformats.org/drawingml/2006/main">
+              <a:graphicData uri="http://schemas.openxmlformats.org/drawingml/2006/picture">
+                <pic:pic xmlns:pic="http://schemas.openxmlformats.org/drawingml/2006/picture">
+                  <pic:nvPicPr>
+                    <pic:cNvPr id="0" name="Picture 8"/>
+                    <pic:cNvPicPr>
+                      <a:picLocks noChangeAspect="1" noChangeArrowheads="1"/>
+                    </pic:cNvPicPr>
+                  </pic:nvPicPr>
+                  <pic:blipFill>
+                    <a:blip r:embed="rId24" cstate="print">
+                      <a:extLst>
+                        <a:ext uri="{28A0092B-C50C-407E-A947-70E740481C1C}">
+                          <a14:useLocalDpi xmlns:a14="http://schemas.microsoft.com/office/drawing/2010/main" val="0"/>
+                        </a:ext>
+                      </a:extLst>
+                    </a:blip>
+                    <a:srcRect/>
+                    <a:stretch>
+                      <a:fillRect/>
+                    </a:stretch>
+                  </pic:blipFill>
+                  <pic:spPr bwMode="auto">
+                    <a:xfrm>
+                      <a:off x="0" y="0"/>
+                      <a:ext cx="1849106" cy="1919781"/>
+                    </a:xfrm>
+                    <a:prstGeom prst="rect">
+                      <a:avLst/>
+                    </a:prstGeom>
+                    <a:noFill/>
+                    <a:ln>
+                      <a:noFill/>
+                    </a:ln>
+                  </pic:spPr>
+                </pic:pic>
+              </a:graphicData>
+            </a:graphic>
+          </wp:inline>
+        </w:drawing>
+      </w:r>
+      <w:r>
+        <w:rPr>
+          <w:rFonts w:ascii="Times New Roman" w:hAnsi="Times New Roman" w:cs="Times New Roman"/>
+          <w:noProof/>
+        </w:rPr>
+        <w:drawing>
+          <wp:inline distT="0" distB="0" distL="0" distR="0" wp14:anchorId="2BD62A0C" wp14:editId="3E4E3B89">
+            <wp:extent cx="1823457" cy="1884218"/>
+            <wp:effectExtent l="0" t="0" r="5715" b="1905"/>
+            <wp:docPr id="6" name="Picture 6"/>
+            <wp:cNvGraphicFramePr>
+              <a:graphicFrameLocks xmlns:a="http://schemas.openxmlformats.org/drawingml/2006/main" noChangeAspect="1"/>
+            </wp:cNvGraphicFramePr>
+            <a:graphic xmlns:a="http://schemas.openxmlformats.org/drawingml/2006/main">
+              <a:graphicData uri="http://schemas.openxmlformats.org/drawingml/2006/picture">
+                <pic:pic xmlns:pic="http://schemas.openxmlformats.org/drawingml/2006/picture">
+                  <pic:nvPicPr>
+                    <pic:cNvPr id="0" name="Picture 9"/>
+                    <pic:cNvPicPr>
+                      <a:picLocks noChangeAspect="1" noChangeArrowheads="1"/>
+                    </pic:cNvPicPr>
+                  </pic:nvPicPr>
+                  <pic:blipFill>
+                    <a:blip r:embed="rId25" cstate="print">
+                      <a:extLst>
+                        <a:ext uri="{28A0092B-C50C-407E-A947-70E740481C1C}">
+                          <a14:useLocalDpi xmlns:a14="http://schemas.microsoft.com/office/drawing/2010/main" val="0"/>
+                        </a:ext>
+                      </a:extLst>
+                    </a:blip>
+                    <a:srcRect/>
+                    <a:stretch>
+                      <a:fillRect/>
+                    </a:stretch>
+                  </pic:blipFill>
+                  <pic:spPr bwMode="auto">
+                    <a:xfrm>
+                      <a:off x="0" y="0"/>
+                      <a:ext cx="1832877" cy="1893952"/>
+                    </a:xfrm>
+                    <a:prstGeom prst="rect">
+                      <a:avLst/>
+                    </a:prstGeom>
+                    <a:noFill/>
+                    <a:ln>
+                      <a:noFill/>
+                    </a:ln>
+                  </pic:spPr>
+                </pic:pic>
+              </a:graphicData>
+            </a:graphic>
+          </wp:inline>
+        </w:drawing>
+      </w:r>
+    </w:p>
+    <w:p>
+      <w:pPr>
+        <w:pStyle w:val="Default"/>
+        <w:spacing w:before="120" w:line="288" w:lineRule="auto"/>
+        <w:jc w:val="both"/>
+        <w:rPr>
+          <w:rFonts w:ascii="Times New Roman" w:hAnsi="Times New Roman" w:cs="Times New Roman"/>
+        </w:rPr>
+      </w:pPr>
+      <w:r>
+        <w:rPr>
+          <w:rFonts w:ascii="Times New Roman" w:hAnsi="Times New Roman" w:cs="Times New Roman"/>
+        </w:rPr>
+        <w:t xml:space="preserve">Secondly, after the region have been cropped, </w:t>
+      </w:r>
+      <w:r>
+        <w:rPr>
+          <w:rFonts w:ascii="Times New Roman" w:hAnsi="Times New Roman" w:cs="Times New Roman"/>
+        </w:rPr>
+        <w:t>SCP preprocessing toolbox were used</w:t>
+      </w:r>
+      <w:r>
+        <w:rPr>
+          <w:rFonts w:ascii="Times New Roman" w:hAnsi="Times New Roman" w:cs="Times New Roman"/>
+        </w:rPr>
+        <w:t>,</w:t>
+      </w:r>
+      <w:r>
+        <w:rPr>
+          <w:rFonts w:ascii="Times New Roman" w:hAnsi="Times New Roman" w:cs="Times New Roman"/>
+        </w:rPr>
+        <w:t xml:space="preserve"> specifically, by feeding the chosen input band and its respective metadata file into SCP as described in </w:t>
+      </w:r>
+      <w:sdt>
+        <w:sdtPr>
+          <w:rPr>
+            <w:rFonts w:ascii="Times New Roman" w:hAnsi="Times New Roman" w:cs="Times New Roman"/>
+          </w:rPr>
+          <w:id w:val="-1239010314"/>
+          <w:citation/>
+        </w:sdtPr>
+        <w:sdtEndPr/>
+        <w:sdtContent>
+          <w:r>
+            <w:rPr>
+              <w:rFonts w:ascii="Times New Roman" w:hAnsi="Times New Roman" w:cs="Times New Roman"/>
+            </w:rPr>
+            <w:fldChar w:fldCharType="begin"/>
+          </w:r>
+          <w:r>
+            <w:rPr>
+              <w:rFonts w:ascii="Times New Roman" w:hAnsi="Times New Roman" w:cs="Times New Roman"/>
+            </w:rPr>
+            <w:instrText xml:space="preserve"> CITATION Car \l 1033 </w:instrText>
+          </w:r>
+          <w:r>
+            <w:rPr>
+              <w:rFonts w:ascii="Times New Roman" w:hAnsi="Times New Roman" w:cs="Times New Roman"/>
+            </w:rPr>
+            <w:fldChar w:fldCharType="separate"/>
+          </w:r>
+          <w:r>
+            <w:rPr>
+              <w:rFonts w:ascii="Times New Roman" w:hAnsi="Times New Roman" w:cs="Times New Roman"/>
+              <w:noProof/>
+            </w:rPr>
+            <w:t>[17]</w:t>
+          </w:r>
+          <w:r>
+            <w:rPr>
+              <w:rFonts w:ascii="Times New Roman" w:hAnsi="Times New Roman" w:cs="Times New Roman"/>
+            </w:rPr>
+            <w:fldChar w:fldCharType="end"/>
+          </w:r>
+        </w:sdtContent>
+      </w:sdt>
+      <w:r>
+        <w:rPr>
+          <w:rFonts w:ascii="Times New Roman" w:hAnsi="Times New Roman" w:cs="Times New Roman"/>
+        </w:rPr>
+        <w:t>.</w:t>
+      </w:r>
+      <w:r>
+        <w:rPr>
+          <w:rFonts w:ascii="Times New Roman" w:hAnsi="Times New Roman" w:cs="Times New Roman"/>
+        </w:rPr>
+        <w:t xml:space="preserve"> The chosen bands were Landsat band 1,2,3,4,5,6 and 7 </w:t>
+      </w:r>
+      <w:sdt>
+        <w:sdtPr>
+          <w:rPr>
+            <w:rFonts w:ascii="Times New Roman" w:hAnsi="Times New Roman" w:cs="Times New Roman"/>
+          </w:rPr>
+          <w:id w:val="-227769613"/>
+          <w:citation/>
+        </w:sdtPr>
+        <w:sdtEndPr/>
+        <w:sdtContent>
+          <w:r>
+            <w:rPr>
+              <w:rFonts w:ascii="Times New Roman" w:hAnsi="Times New Roman" w:cs="Times New Roman"/>
+            </w:rPr>
+            <w:fldChar w:fldCharType="begin"/>
+          </w:r>
+          <w:r>
+            <w:rPr>
+              <w:rFonts w:ascii="Times New Roman" w:hAnsi="Times New Roman" w:cs="Times New Roman"/>
+            </w:rPr>
+            <w:instrText xml:space="preserve"> CITATION Uni1 \l 1033 </w:instrText>
+          </w:r>
+          <w:r>
+            <w:rPr>
+              <w:rFonts w:ascii="Times New Roman" w:hAnsi="Times New Roman" w:cs="Times New Roman"/>
+            </w:rPr>
+            <w:fldChar w:fldCharType="separate"/>
+          </w:r>
+          <w:r>
+            <w:rPr>
+              <w:rFonts w:ascii="Times New Roman" w:hAnsi="Times New Roman" w:cs="Times New Roman"/>
+              <w:noProof/>
+            </w:rPr>
+            <w:t>[18]</w:t>
+          </w:r>
+          <w:r>
+            <w:rPr>
+              <w:rFonts w:ascii="Times New Roman" w:hAnsi="Times New Roman" w:cs="Times New Roman"/>
+            </w:rPr>
+            <w:fldChar w:fldCharType="end"/>
+          </w:r>
+        </w:sdtContent>
+      </w:sdt>
+      <w:r>
+        <w:rPr>
+          <w:rFonts w:ascii="Times New Roman" w:hAnsi="Times New Roman" w:cs="Times New Roman"/>
+        </w:rPr>
+        <w:t>.</w:t>
+      </w:r>
+    </w:p>
+    <w:p>
+      <w:pPr>
+        <w:pStyle w:val="Default"/>
+        <w:spacing w:before="120" w:line="288" w:lineRule="auto"/>
+        <w:jc w:val="both"/>
+        <w:rPr>
+          <w:rFonts w:ascii="Times New Roman" w:hAnsi="Times New Roman" w:cs="Times New Roman"/>
+        </w:rPr>
+      </w:pPr>
+      <w:r>
+        <w:rPr>
+          <w:rFonts w:ascii="Times New Roman" w:hAnsi="Times New Roman" w:cs="Times New Roman"/>
+        </w:rPr>
+        <w:t xml:space="preserve">Thirdly, utilizing SCP virtual band set functionality, multiple color composite images were created, most notably: nature color (4,3,2), color infrared (5,4,3), Short-wave infrared (7,6,4) and Agriculture (6,5,2) </w:t>
+      </w:r>
+      <w:sdt>
+        <w:sdtPr>
+          <w:rPr>
+            <w:rFonts w:ascii="Times New Roman" w:hAnsi="Times New Roman" w:cs="Times New Roman"/>
+          </w:rPr>
+          <w:id w:val="1611476542"/>
+          <w:citation/>
+        </w:sdtPr>
+        <w:sdtEndPr/>
+        <w:sdtContent>
+          <w:r>
+            <w:rPr>
+              <w:rFonts w:ascii="Times New Roman" w:hAnsi="Times New Roman" w:cs="Times New Roman"/>
+            </w:rPr>
+            <w:fldChar w:fldCharType="begin"/>
+          </w:r>
+          <w:r>
+            <w:rPr>
+              <w:rFonts w:ascii="Times New Roman" w:hAnsi="Times New Roman" w:cs="Times New Roman"/>
+            </w:rPr>
+            <w:instrText xml:space="preserve"> CITATION GIS \l 1033 </w:instrText>
+          </w:r>
+          <w:r>
+            <w:rPr>
+              <w:rFonts w:ascii="Times New Roman" w:hAnsi="Times New Roman" w:cs="Times New Roman"/>
+            </w:rPr>
+            <w:fldChar w:fldCharType="separate"/>
+          </w:r>
+          <w:r>
+            <w:rPr>
+              <w:rFonts w:ascii="Times New Roman" w:hAnsi="Times New Roman" w:cs="Times New Roman"/>
+              <w:noProof/>
+            </w:rPr>
+            <w:t>[19]</w:t>
+          </w:r>
+          <w:r>
+            <w:rPr>
+              <w:rFonts w:ascii="Times New Roman" w:hAnsi="Times New Roman" w:cs="Times New Roman"/>
+            </w:rPr>
+            <w:fldChar w:fldCharType="end"/>
+          </w:r>
+        </w:sdtContent>
+      </w:sdt>
+      <w:r>
+        <w:rPr>
+          <w:rFonts w:ascii="Times New Roman" w:hAnsi="Times New Roman" w:cs="Times New Roman"/>
+        </w:rPr>
+        <w:t>.</w:t>
+      </w:r>
+    </w:p>
+    <w:p>
+      <w:pPr>
+        <w:pStyle w:val="Default"/>
+        <w:spacing w:before="120" w:line="288" w:lineRule="auto"/>
+        <w:jc w:val="both"/>
+        <w:rPr>
+          <w:rFonts w:ascii="Times New Roman" w:hAnsi="Times New Roman" w:cs="Times New Roman"/>
+        </w:rPr>
+      </w:pPr>
+      <w:r>
+        <w:rPr>
+          <w:rFonts w:ascii="Times New Roman" w:hAnsi="Times New Roman" w:cs="Times New Roman"/>
+        </w:rPr>
+        <w:t>Fourthly</w:t>
+      </w:r>
+      <w:r>
+        <w:rPr>
+          <w:rFonts w:ascii="Times New Roman" w:hAnsi="Times New Roman" w:cs="Times New Roman"/>
+        </w:rPr>
+        <w:t xml:space="preserve"> and finally,</w:t>
+      </w:r>
+      <w:r>
+        <w:rPr>
+          <w:rFonts w:ascii="Times New Roman" w:hAnsi="Times New Roman" w:cs="Times New Roman"/>
+        </w:rPr>
+        <w:t xml:space="preserve"> using the aforementioned color composite images</w:t>
+      </w:r>
+      <w:r>
+        <w:rPr>
+          <w:rFonts w:ascii="Times New Roman" w:hAnsi="Times New Roman" w:cs="Times New Roman"/>
+        </w:rPr>
+        <w:t xml:space="preserve"> and SCP classification toolbox</w:t>
+      </w:r>
+      <w:r>
+        <w:rPr>
+          <w:rFonts w:ascii="Times New Roman" w:hAnsi="Times New Roman" w:cs="Times New Roman"/>
+        </w:rPr>
+        <w:t>, pixels are</w:t>
+      </w:r>
+      <w:r>
+        <w:rPr>
+          <w:rFonts w:ascii="Times New Roman" w:hAnsi="Times New Roman" w:cs="Times New Roman"/>
+        </w:rPr>
+        <w:t xml:space="preserve"> </w:t>
+      </w:r>
+      <w:r>
+        <w:rPr>
+          <w:rFonts w:ascii="Times New Roman" w:hAnsi="Times New Roman" w:cs="Times New Roman"/>
+        </w:rPr>
+        <w:t xml:space="preserve">labeled as into five classes: Clouds, Water, Vegetation, Agriculture and Others. As shown in </w:t>
+      </w:r>
+    </w:p>
+    <w:p>
+      <w:pPr>
+        <w:pStyle w:val="Default"/>
+        <w:spacing w:before="120" w:line="288" w:lineRule="auto"/>
+        <w:jc w:val="both"/>
+        <w:rPr>
+          <w:rFonts w:ascii="Times New Roman" w:hAnsi="Times New Roman" w:cs="Times New Roman"/>
+        </w:rPr>
+      </w:pPr>
+      <w:r>
+        <w:rPr>
+          <w:rFonts w:ascii="Times New Roman" w:hAnsi="Times New Roman" w:cs="Times New Roman"/>
+          <w:noProof/>
+        </w:rPr>
         <w:lastRenderedPageBreak/>
+        <w:drawing>
+          <wp:inline distT="0" distB="0" distL="0" distR="0" wp14:anchorId="1ABBB2ED" wp14:editId="5417D7A0">
+            <wp:extent cx="1821656" cy="1883228"/>
+            <wp:effectExtent l="0" t="0" r="7620" b="3175"/>
+            <wp:docPr id="8" name="Picture 8"/>
+            <wp:cNvGraphicFramePr>
+              <a:graphicFrameLocks xmlns:a="http://schemas.openxmlformats.org/drawingml/2006/main" noChangeAspect="1"/>
+            </wp:cNvGraphicFramePr>
+            <a:graphic xmlns:a="http://schemas.openxmlformats.org/drawingml/2006/main">
+              <a:graphicData uri="http://schemas.openxmlformats.org/drawingml/2006/picture">
+                <pic:pic xmlns:pic="http://schemas.openxmlformats.org/drawingml/2006/picture">
+                  <pic:nvPicPr>
+                    <pic:cNvPr id="0" name="Picture 10"/>
+                    <pic:cNvPicPr>
+                      <a:picLocks noChangeAspect="1" noChangeArrowheads="1"/>
+                    </pic:cNvPicPr>
+                  </pic:nvPicPr>
+                  <pic:blipFill>
+                    <a:blip r:embed="rId26" cstate="print">
+                      <a:extLst>
+                        <a:ext uri="{28A0092B-C50C-407E-A947-70E740481C1C}">
+                          <a14:useLocalDpi xmlns:a14="http://schemas.microsoft.com/office/drawing/2010/main" val="0"/>
+                        </a:ext>
+                      </a:extLst>
+                    </a:blip>
+                    <a:srcRect/>
+                    <a:stretch>
+                      <a:fillRect/>
+                    </a:stretch>
+                  </pic:blipFill>
+                  <pic:spPr bwMode="auto">
+                    <a:xfrm>
+                      <a:off x="0" y="0"/>
+                      <a:ext cx="1833123" cy="1895083"/>
+                    </a:xfrm>
+                    <a:prstGeom prst="rect">
+                      <a:avLst/>
+                    </a:prstGeom>
+                    <a:noFill/>
+                    <a:ln>
+                      <a:noFill/>
+                    </a:ln>
+                  </pic:spPr>
+                </pic:pic>
+              </a:graphicData>
+            </a:graphic>
+          </wp:inline>
+        </w:drawing>
+      </w:r>
+      <w:r>
+        <w:rPr>
+          <w:rFonts w:ascii="Times New Roman" w:hAnsi="Times New Roman" w:cs="Times New Roman"/>
+          <w:noProof/>
+        </w:rPr>
+        <w:drawing>
+          <wp:inline distT="0" distB="0" distL="0" distR="0" wp14:anchorId="7DB4F872" wp14:editId="27F0F719">
+            <wp:extent cx="1850572" cy="1913123"/>
+            <wp:effectExtent l="0" t="0" r="0" b="0"/>
+            <wp:docPr id="9" name="Picture 9" descr="Map&#10;&#10;Description automatically generated"/>
+            <wp:cNvGraphicFramePr>
+              <a:graphicFrameLocks xmlns:a="http://schemas.openxmlformats.org/drawingml/2006/main" noChangeAspect="1"/>
+            </wp:cNvGraphicFramePr>
+            <a:graphic xmlns:a="http://schemas.openxmlformats.org/drawingml/2006/main">
+              <a:graphicData uri="http://schemas.openxmlformats.org/drawingml/2006/picture">
+                <pic:pic xmlns:pic="http://schemas.openxmlformats.org/drawingml/2006/picture">
+                  <pic:nvPicPr>
+                    <pic:cNvPr id="9" name="Picture 9" descr="Map&#10;&#10;Description automatically generated"/>
+                    <pic:cNvPicPr>
+                      <a:picLocks noChangeAspect="1" noChangeArrowheads="1"/>
+                    </pic:cNvPicPr>
+                  </pic:nvPicPr>
+                  <pic:blipFill>
+                    <a:blip r:embed="rId27" cstate="print">
+                      <a:extLst>
+                        <a:ext uri="{28A0092B-C50C-407E-A947-70E740481C1C}">
+                          <a14:useLocalDpi xmlns:a14="http://schemas.microsoft.com/office/drawing/2010/main" val="0"/>
+                        </a:ext>
+                      </a:extLst>
+                    </a:blip>
+                    <a:srcRect/>
+                    <a:stretch>
+                      <a:fillRect/>
+                    </a:stretch>
+                  </pic:blipFill>
+                  <pic:spPr bwMode="auto">
+                    <a:xfrm>
+                      <a:off x="0" y="0"/>
+                      <a:ext cx="1880732" cy="1944302"/>
+                    </a:xfrm>
+                    <a:prstGeom prst="rect">
+                      <a:avLst/>
+                    </a:prstGeom>
+                    <a:noFill/>
+                    <a:ln>
+                      <a:noFill/>
+                    </a:ln>
+                  </pic:spPr>
+                </pic:pic>
+              </a:graphicData>
+            </a:graphic>
+          </wp:inline>
+        </w:drawing>
+      </w:r>
+      <w:r>
+        <w:rPr>
+          <w:rFonts w:ascii="Times New Roman" w:hAnsi="Times New Roman" w:cs="Times New Roman"/>
+          <w:noProof/>
+        </w:rPr>
+        <w:drawing>
+          <wp:inline distT="0" distB="0" distL="0" distR="0" wp14:anchorId="5C2939AF" wp14:editId="739893EF">
+            <wp:extent cx="1861458" cy="1924378"/>
+            <wp:effectExtent l="0" t="0" r="5715" b="0"/>
+            <wp:docPr id="10" name="Picture 10" descr="Map&#10;&#10;Description automatically generated"/>
+            <wp:cNvGraphicFramePr>
+              <a:graphicFrameLocks xmlns:a="http://schemas.openxmlformats.org/drawingml/2006/main" noChangeAspect="1"/>
+            </wp:cNvGraphicFramePr>
+            <a:graphic xmlns:a="http://schemas.openxmlformats.org/drawingml/2006/main">
+              <a:graphicData uri="http://schemas.openxmlformats.org/drawingml/2006/picture">
+                <pic:pic xmlns:pic="http://schemas.openxmlformats.org/drawingml/2006/picture">
+                  <pic:nvPicPr>
+                    <pic:cNvPr id="10" name="Picture 10" descr="Map&#10;&#10;Description automatically generated"/>
+                    <pic:cNvPicPr>
+                      <a:picLocks noChangeAspect="1" noChangeArrowheads="1"/>
+                    </pic:cNvPicPr>
+                  </pic:nvPicPr>
+                  <pic:blipFill>
+                    <a:blip r:embed="rId28" cstate="print">
+                      <a:extLst>
+                        <a:ext uri="{28A0092B-C50C-407E-A947-70E740481C1C}">
+                          <a14:useLocalDpi xmlns:a14="http://schemas.microsoft.com/office/drawing/2010/main" val="0"/>
+                        </a:ext>
+                      </a:extLst>
+                    </a:blip>
+                    <a:srcRect/>
+                    <a:stretch>
+                      <a:fillRect/>
+                    </a:stretch>
+                  </pic:blipFill>
+                  <pic:spPr bwMode="auto">
+                    <a:xfrm>
+                      <a:off x="0" y="0"/>
+                      <a:ext cx="1894166" cy="1958192"/>
+                    </a:xfrm>
+                    <a:prstGeom prst="rect">
+                      <a:avLst/>
+                    </a:prstGeom>
+                    <a:noFill/>
+                    <a:ln>
+                      <a:noFill/>
+                    </a:ln>
+                  </pic:spPr>
+                </pic:pic>
+              </a:graphicData>
+            </a:graphic>
+          </wp:inline>
+        </w:drawing>
+      </w:r>
+    </w:p>
+    <w:p>
+      <w:pPr>
+        <w:pStyle w:val="Default"/>
+        <w:spacing w:before="120" w:line="288" w:lineRule="auto"/>
+        <w:jc w:val="both"/>
+        <w:rPr>
+          <w:rFonts w:ascii="Times New Roman" w:hAnsi="Times New Roman" w:cs="Times New Roman"/>
+        </w:rPr>
+      </w:pPr>
+      <w:r>
+        <w:rPr>
+          <w:rFonts w:ascii="Times New Roman" w:hAnsi="Times New Roman" w:cs="Times New Roman"/>
+        </w:rPr>
+        <w:t xml:space="preserve">It should be noted that the class Other – while initially designed to contained human made building and tents along Agriculture areas – ended up also covered </w:t>
+      </w:r>
+      <w:r>
+        <w:rPr>
+          <w:rFonts w:ascii="Times New Roman" w:hAnsi="Times New Roman" w:cs="Times New Roman"/>
+        </w:rPr>
+        <w:t>alluvial</w:t>
+      </w:r>
+      <w:r>
+        <w:rPr>
+          <w:rFonts w:ascii="Times New Roman" w:hAnsi="Times New Roman" w:cs="Times New Roman"/>
+        </w:rPr>
+        <w:t xml:space="preserve"> and darken pixels due to cloud’s shadow. Furthermore, the cloud’s shadows created misclassification in some areas, most noticeable, </w:t>
+      </w:r>
+      <w:r>
+        <w:rPr>
+          <w:rFonts w:ascii="Times New Roman" w:hAnsi="Times New Roman" w:cs="Times New Roman"/>
+        </w:rPr>
+        <w:t>some vegetation areas are classified as Agriculture. These data imperfections were tolerated, as the focus of this study is not data preprocessing.</w:t>
+      </w:r>
+    </w:p>
+    <w:p>
+      <w:pPr>
+        <w:pStyle w:val="Heading3"/>
+      </w:pPr>
+      <w:r>
+        <w:t>3.1.</w:t>
+      </w:r>
+      <w:r>
+        <w:t>2</w:t>
+      </w:r>
+      <w:r>
+        <w:t xml:space="preserve"> </w:t>
+      </w:r>
+      <w:r>
+        <w:t>Synthetic Cloud Cover Generation</w:t>
+      </w:r>
+    </w:p>
+    <w:p>
+      <w:pPr>
+        <w:pStyle w:val="Default"/>
+        <w:spacing w:before="120" w:line="288" w:lineRule="auto"/>
+        <w:jc w:val="both"/>
+        <w:rPr>
+          <w:rFonts w:ascii="Times New Roman" w:hAnsi="Times New Roman" w:cs="Times New Roman"/>
+        </w:rPr>
+      </w:pPr>
+      <w:r>
+        <w:rPr>
+          <w:rFonts w:ascii="Times New Roman" w:hAnsi="Times New Roman" w:cs="Times New Roman"/>
+        </w:rPr>
+        <w:t xml:space="preserve">After preprocessing, six Tiff images were generated – each containing a 2D matrix of value in range </w:t>
+      </w:r>
+      <m:oMath>
+        <m:r>
+          <w:rPr>
+            <w:rFonts w:ascii="Cambria Math" w:hAnsi="Cambria Math" w:cs="Times New Roman"/>
+          </w:rPr>
+          <m:t>[1,5]</m:t>
+        </m:r>
+      </m:oMath>
+      <w:r>
+        <w:rPr>
+          <w:rFonts w:ascii="Times New Roman" w:hAnsi="Times New Roman" w:cs="Times New Roman"/>
+        </w:rPr>
+        <w:t xml:space="preserve"> corresponding to the five classes. Unfortunately, such small amount of training data is not sufficient for matrix decomposition-based schem</w:t>
+      </w:r>
+      <w:r>
+        <w:rPr>
+          <w:rFonts w:ascii="Times New Roman" w:hAnsi="Times New Roman" w:cs="Times New Roman"/>
+        </w:rPr>
+        <w:t xml:space="preserve">e. To solve this issue, an adaptive and randomized cloud generator were developed – whose detailed implementation is captured in our </w:t>
+      </w:r>
+      <w:proofErr w:type="spellStart"/>
+      <w:r>
+        <w:rPr>
+          <w:rFonts w:ascii="Times New Roman" w:hAnsi="Times New Roman" w:cs="Times New Roman"/>
+          <w:b/>
+          <w:bCs/>
+        </w:rPr>
+        <w:t>adding_synthetic_data_into_tensor</w:t>
+      </w:r>
+      <w:proofErr w:type="spellEnd"/>
+      <w:r>
+        <w:rPr>
+          <w:rFonts w:ascii="Times New Roman" w:hAnsi="Times New Roman" w:cs="Times New Roman"/>
+          <w:b/>
+          <w:bCs/>
+        </w:rPr>
+        <w:t xml:space="preserve">() </w:t>
+      </w:r>
+      <w:r>
+        <w:rPr>
+          <w:rFonts w:ascii="Times New Roman" w:hAnsi="Times New Roman" w:cs="Times New Roman"/>
+        </w:rPr>
+        <w:t xml:space="preserve">function </w:t>
+      </w:r>
+      <w:sdt>
+        <w:sdtPr>
+          <w:rPr>
+            <w:rFonts w:ascii="Times New Roman" w:hAnsi="Times New Roman" w:cs="Times New Roman"/>
+          </w:rPr>
+          <w:id w:val="-667321497"/>
+          <w:citation/>
+        </w:sdtPr>
+        <w:sdtContent>
+          <w:r>
+            <w:rPr>
+              <w:rFonts w:ascii="Times New Roman" w:hAnsi="Times New Roman" w:cs="Times New Roman"/>
+            </w:rPr>
+            <w:fldChar w:fldCharType="begin"/>
+          </w:r>
+          <w:r>
+            <w:rPr>
+              <w:rFonts w:ascii="Times New Roman" w:hAnsi="Times New Roman" w:cs="Times New Roman"/>
+            </w:rPr>
+            <w:instrText xml:space="preserve"> CITATION Ngu \l 1033 </w:instrText>
+          </w:r>
+          <w:r>
+            <w:rPr>
+              <w:rFonts w:ascii="Times New Roman" w:hAnsi="Times New Roman" w:cs="Times New Roman"/>
+            </w:rPr>
+            <w:fldChar w:fldCharType="separate"/>
+          </w:r>
+          <w:r>
+            <w:rPr>
+              <w:rFonts w:ascii="Times New Roman" w:hAnsi="Times New Roman" w:cs="Times New Roman"/>
+              <w:noProof/>
+            </w:rPr>
+            <w:t>[20]</w:t>
+          </w:r>
+          <w:r>
+            <w:rPr>
+              <w:rFonts w:ascii="Times New Roman" w:hAnsi="Times New Roman" w:cs="Times New Roman"/>
+            </w:rPr>
+            <w:fldChar w:fldCharType="end"/>
+          </w:r>
+        </w:sdtContent>
+      </w:sdt>
+      <w:r>
+        <w:rPr>
+          <w:rFonts w:ascii="Times New Roman" w:hAnsi="Times New Roman" w:cs="Times New Roman"/>
+        </w:rPr>
+        <w:t>.</w:t>
+      </w:r>
+    </w:p>
+    <w:p>
+      <w:pPr>
+        <w:pStyle w:val="Default"/>
+        <w:spacing w:before="120" w:line="288" w:lineRule="auto"/>
+        <w:jc w:val="both"/>
+        <w:rPr>
+          <w:rFonts w:ascii="Times New Roman" w:hAnsi="Times New Roman" w:cs="Times New Roman"/>
+        </w:rPr>
+      </w:pPr>
+      <w:r>
+        <w:rPr>
+          <w:rFonts w:ascii="Times New Roman" w:hAnsi="Times New Roman" w:cs="Times New Roman"/>
+        </w:rPr>
+        <w:t>The general ideal behind this generator is:</w:t>
+      </w:r>
+    </w:p>
+    <w:p>
+      <w:pPr>
+        <w:pStyle w:val="Default"/>
+        <w:numPr>
+          <w:ilvl w:val="0"/>
+          <w:numId w:val="24"/>
+        </w:numPr>
+        <w:spacing w:before="120" w:line="288" w:lineRule="auto"/>
+        <w:jc w:val="both"/>
+        <w:rPr>
+          <w:rFonts w:ascii="Times New Roman" w:hAnsi="Times New Roman" w:cs="Times New Roman"/>
+        </w:rPr>
+      </w:pPr>
+      <w:r>
+        <w:rPr>
+          <w:rFonts w:ascii="Times New Roman" w:hAnsi="Times New Roman" w:cs="Times New Roman"/>
+        </w:rPr>
+        <w:t>Take a real image.</w:t>
+      </w:r>
+    </w:p>
+    <w:p>
+      <w:pPr>
+        <w:pStyle w:val="Default"/>
+        <w:numPr>
+          <w:ilvl w:val="0"/>
+          <w:numId w:val="24"/>
+        </w:numPr>
+        <w:spacing w:before="120" w:line="288" w:lineRule="auto"/>
+        <w:jc w:val="both"/>
+        <w:rPr>
+          <w:rFonts w:ascii="Times New Roman" w:hAnsi="Times New Roman" w:cs="Times New Roman"/>
+        </w:rPr>
+      </w:pPr>
+      <w:r>
+        <w:rPr>
+          <w:rFonts w:ascii="Times New Roman" w:hAnsi="Times New Roman" w:cs="Times New Roman"/>
+        </w:rPr>
+        <w:t>Calculate the percentage of cloud cover pixels.</w:t>
+      </w:r>
+    </w:p>
+    <w:p>
+      <w:pPr>
+        <w:pStyle w:val="Default"/>
+        <w:numPr>
+          <w:ilvl w:val="0"/>
+          <w:numId w:val="24"/>
+        </w:numPr>
+        <w:spacing w:before="120" w:line="288" w:lineRule="auto"/>
+        <w:jc w:val="both"/>
+        <w:rPr>
+          <w:rFonts w:ascii="Times New Roman" w:hAnsi="Times New Roman" w:cs="Times New Roman"/>
+        </w:rPr>
+      </w:pPr>
+      <w:r>
+        <w:rPr>
+          <w:rFonts w:ascii="Times New Roman" w:hAnsi="Times New Roman" w:cs="Times New Roman"/>
+        </w:rPr>
+        <w:t xml:space="preserve">If this percentage is lower than </w:t>
+      </w:r>
+      <m:oMath>
+        <m:r>
+          <w:rPr>
+            <w:rFonts w:ascii="Cambria Math" w:hAnsi="Cambria Math" w:cs="Times New Roman"/>
+          </w:rPr>
+          <m:t>15%</m:t>
+        </m:r>
+      </m:oMath>
+      <w:r>
+        <w:rPr>
+          <w:rFonts w:ascii="Times New Roman" w:hAnsi="Times New Roman" w:cs="Times New Roman"/>
+        </w:rPr>
+        <w:t>, the image is selected as base data for synthetization.</w:t>
+      </w:r>
+    </w:p>
+    <w:p>
+      <w:pPr>
+        <w:pStyle w:val="Default"/>
+        <w:numPr>
+          <w:ilvl w:val="0"/>
+          <w:numId w:val="24"/>
+        </w:numPr>
+        <w:spacing w:before="120" w:line="288" w:lineRule="auto"/>
+        <w:jc w:val="both"/>
+        <w:rPr>
+          <w:rFonts w:ascii="Times New Roman" w:hAnsi="Times New Roman" w:cs="Times New Roman"/>
+        </w:rPr>
+      </w:pPr>
+      <w:r>
+        <w:rPr>
+          <w:rFonts w:ascii="Times New Roman" w:hAnsi="Times New Roman" w:cs="Times New Roman"/>
+        </w:rPr>
+        <w:t xml:space="preserve">Create 20 synthetized images, until the cloud cover percentage is higher than </w:t>
+      </w:r>
+      <m:oMath>
+        <m:r>
+          <w:rPr>
+            <w:rFonts w:ascii="Cambria Math" w:hAnsi="Cambria Math" w:cs="Times New Roman"/>
+          </w:rPr>
+          <m:t>15%</m:t>
+        </m:r>
+      </m:oMath>
+    </w:p>
+    <w:p>
+      <w:pPr>
+        <w:pStyle w:val="Default"/>
+        <w:spacing w:before="120" w:line="288" w:lineRule="auto"/>
+        <w:jc w:val="both"/>
+        <w:rPr>
+          <w:rFonts w:ascii="Times New Roman" w:hAnsi="Times New Roman" w:cs="Times New Roman"/>
+        </w:rPr>
+      </w:pPr>
+      <w:r>
+        <w:rPr>
+          <w:rFonts w:ascii="Times New Roman" w:hAnsi="Times New Roman" w:cs="Times New Roman"/>
+        </w:rPr>
+        <w:t>The main driving force behind this implementation is to add synthetized data of less clouded days into our workflow. Which introduced a “bias” for images with favorable atmospheric conditions.</w:t>
+      </w:r>
+    </w:p>
+    <w:p>
+      <w:pPr>
+        <w:pStyle w:val="Default"/>
+        <w:spacing w:before="120" w:line="288" w:lineRule="auto"/>
+        <w:jc w:val="both"/>
+        <w:rPr>
+          <w:rFonts w:ascii="Times New Roman" w:hAnsi="Times New Roman" w:cs="Times New Roman"/>
+        </w:rPr>
+      </w:pPr>
+      <w:r>
+        <w:rPr>
+          <w:rFonts w:ascii="Times New Roman" w:hAnsi="Times New Roman" w:cs="Times New Roman"/>
+        </w:rPr>
+        <w:t xml:space="preserve">In total, </w:t>
+      </w:r>
+      <w:r>
+        <w:rPr>
+          <w:rFonts w:ascii="Times New Roman" w:hAnsi="Times New Roman" w:cs="Times New Roman"/>
+        </w:rPr>
+        <w:t>81 images were synthetized, examples of which are shown in</w:t>
+      </w:r>
+    </w:p>
+    <w:p>
+      <w:pPr>
+        <w:pStyle w:val="Default"/>
+        <w:spacing w:before="120" w:line="288" w:lineRule="auto"/>
+        <w:jc w:val="both"/>
+        <w:rPr>
+          <w:rFonts w:ascii="Times New Roman" w:hAnsi="Times New Roman" w:cs="Times New Roman"/>
+        </w:rPr>
+      </w:pPr>
+      <w:r>
+        <w:rPr>
+          <w:noProof/>
+        </w:rPr>
+        <w:lastRenderedPageBreak/>
+        <w:drawing>
+          <wp:inline distT="0" distB="0" distL="0" distR="0" wp14:anchorId="706D6322" wp14:editId="4F765899">
+            <wp:extent cx="1934327" cy="2000250"/>
+            <wp:effectExtent l="0" t="0" r="8890" b="0"/>
+            <wp:docPr id="2" name="Picture 2" descr="Map&#10;&#10;Description automatically generated"/>
+            <wp:cNvGraphicFramePr>
+              <a:graphicFrameLocks xmlns:a="http://schemas.openxmlformats.org/drawingml/2006/main" noChangeAspect="1"/>
+            </wp:cNvGraphicFramePr>
+            <a:graphic xmlns:a="http://schemas.openxmlformats.org/drawingml/2006/main">
+              <a:graphicData uri="http://schemas.openxmlformats.org/drawingml/2006/picture">
+                <pic:pic xmlns:pic="http://schemas.openxmlformats.org/drawingml/2006/picture">
+                  <pic:nvPicPr>
+                    <pic:cNvPr id="2" name="Picture 2" descr="Map&#10;&#10;Description automatically generated"/>
+                    <pic:cNvPicPr>
+                      <a:picLocks noChangeAspect="1" noChangeArrowheads="1"/>
+                    </pic:cNvPicPr>
+                  </pic:nvPicPr>
+                  <pic:blipFill>
+                    <a:blip r:embed="rId29" cstate="print">
+                      <a:extLst>
+                        <a:ext uri="{28A0092B-C50C-407E-A947-70E740481C1C}">
+                          <a14:useLocalDpi xmlns:a14="http://schemas.microsoft.com/office/drawing/2010/main" val="0"/>
+                        </a:ext>
+                      </a:extLst>
+                    </a:blip>
+                    <a:srcRect/>
+                    <a:stretch>
+                      <a:fillRect/>
+                    </a:stretch>
+                  </pic:blipFill>
+                  <pic:spPr bwMode="auto">
+                    <a:xfrm>
+                      <a:off x="0" y="0"/>
+                      <a:ext cx="1943770" cy="2010014"/>
+                    </a:xfrm>
+                    <a:prstGeom prst="rect">
+                      <a:avLst/>
+                    </a:prstGeom>
+                    <a:noFill/>
+                    <a:ln>
+                      <a:noFill/>
+                    </a:ln>
+                  </pic:spPr>
+                </pic:pic>
+              </a:graphicData>
+            </a:graphic>
+          </wp:inline>
+        </w:drawing>
+      </w:r>
+      <w:r>
+        <w:rPr>
+          <w:noProof/>
+        </w:rPr>
+        <w:drawing>
+          <wp:inline distT="0" distB="0" distL="0" distR="0" wp14:anchorId="637D99E1" wp14:editId="0C4203B7">
+            <wp:extent cx="1936750" cy="2002757"/>
+            <wp:effectExtent l="0" t="0" r="6350" b="0"/>
+            <wp:docPr id="13" name="Picture 13" descr="Map&#10;&#10;Description automatically generated"/>
+            <wp:cNvGraphicFramePr>
+              <a:graphicFrameLocks xmlns:a="http://schemas.openxmlformats.org/drawingml/2006/main" noChangeAspect="1"/>
+            </wp:cNvGraphicFramePr>
+            <a:graphic xmlns:a="http://schemas.openxmlformats.org/drawingml/2006/main">
+              <a:graphicData uri="http://schemas.openxmlformats.org/drawingml/2006/picture">
+                <pic:pic xmlns:pic="http://schemas.openxmlformats.org/drawingml/2006/picture">
+                  <pic:nvPicPr>
+                    <pic:cNvPr id="13" name="Picture 13" descr="Map&#10;&#10;Description automatically generated"/>
+                    <pic:cNvPicPr>
+                      <a:picLocks noChangeAspect="1" noChangeArrowheads="1"/>
+                    </pic:cNvPicPr>
+                  </pic:nvPicPr>
+                  <pic:blipFill>
+                    <a:blip r:embed="rId30" cstate="print">
+                      <a:extLst>
+                        <a:ext uri="{28A0092B-C50C-407E-A947-70E740481C1C}">
+                          <a14:useLocalDpi xmlns:a14="http://schemas.microsoft.com/office/drawing/2010/main" val="0"/>
+                        </a:ext>
+                      </a:extLst>
+                    </a:blip>
+                    <a:srcRect/>
+                    <a:stretch>
+                      <a:fillRect/>
+                    </a:stretch>
+                  </pic:blipFill>
+                  <pic:spPr bwMode="auto">
+                    <a:xfrm>
+                      <a:off x="0" y="0"/>
+                      <a:ext cx="1955883" cy="2022542"/>
+                    </a:xfrm>
+                    <a:prstGeom prst="rect">
+                      <a:avLst/>
+                    </a:prstGeom>
+                    <a:noFill/>
+                    <a:ln>
+                      <a:noFill/>
+                    </a:ln>
+                  </pic:spPr>
+                </pic:pic>
+              </a:graphicData>
+            </a:graphic>
+          </wp:inline>
+        </w:drawing>
+      </w:r>
+      <w:r>
+        <w:rPr>
+          <w:noProof/>
+        </w:rPr>
+        <w:drawing>
+          <wp:inline distT="0" distB="0" distL="0" distR="0" wp14:anchorId="32678598" wp14:editId="5622EF43">
+            <wp:extent cx="1943100" cy="2009323"/>
+            <wp:effectExtent l="0" t="0" r="0" b="0"/>
+            <wp:docPr id="14" name="Picture 14" descr="Map&#10;&#10;Description automatically generated"/>
+            <wp:cNvGraphicFramePr>
+              <a:graphicFrameLocks xmlns:a="http://schemas.openxmlformats.org/drawingml/2006/main" noChangeAspect="1"/>
+            </wp:cNvGraphicFramePr>
+            <a:graphic xmlns:a="http://schemas.openxmlformats.org/drawingml/2006/main">
+              <a:graphicData uri="http://schemas.openxmlformats.org/drawingml/2006/picture">
+                <pic:pic xmlns:pic="http://schemas.openxmlformats.org/drawingml/2006/picture">
+                  <pic:nvPicPr>
+                    <pic:cNvPr id="14" name="Picture 14" descr="Map&#10;&#10;Description automatically generated"/>
+                    <pic:cNvPicPr>
+                      <a:picLocks noChangeAspect="1" noChangeArrowheads="1"/>
+                    </pic:cNvPicPr>
+                  </pic:nvPicPr>
+                  <pic:blipFill>
+                    <a:blip r:embed="rId31" cstate="print">
+                      <a:extLst>
+                        <a:ext uri="{28A0092B-C50C-407E-A947-70E740481C1C}">
+                          <a14:useLocalDpi xmlns:a14="http://schemas.microsoft.com/office/drawing/2010/main" val="0"/>
+                        </a:ext>
+                      </a:extLst>
+                    </a:blip>
+                    <a:srcRect/>
+                    <a:stretch>
+                      <a:fillRect/>
+                    </a:stretch>
+                  </pic:blipFill>
+                  <pic:spPr bwMode="auto">
+                    <a:xfrm>
+                      <a:off x="0" y="0"/>
+                      <a:ext cx="1953919" cy="2020511"/>
+                    </a:xfrm>
+                    <a:prstGeom prst="rect">
+                      <a:avLst/>
+                    </a:prstGeom>
+                    <a:noFill/>
+                    <a:ln>
+                      <a:noFill/>
+                    </a:ln>
+                  </pic:spPr>
+                </pic:pic>
+              </a:graphicData>
+            </a:graphic>
+          </wp:inline>
+        </w:drawing>
+      </w:r>
+    </w:p>
+    <w:p>
+      <w:pPr>
+        <w:pStyle w:val="Default"/>
+        <w:spacing w:before="120" w:line="288" w:lineRule="auto"/>
+        <w:jc w:val="both"/>
+        <w:rPr>
+          <w:rFonts w:ascii="Times New Roman" w:hAnsi="Times New Roman" w:cs="Times New Roman"/>
+        </w:rPr>
+      </w:pPr>
+      <w:r>
+        <w:rPr>
+          <w:rFonts w:ascii="Times New Roman" w:hAnsi="Times New Roman" w:cs="Times New Roman"/>
+        </w:rPr>
+        <w:t>It should be noted that the synthetized clous does not inherit the surrounding “Other” pixels associated with real clouds - and the misclassification due to cloud shadow were also not captured.</w:t>
+      </w:r>
+    </w:p>
+    <w:p>
+      <w:pPr>
+        <w:pStyle w:val="Heading2"/>
+      </w:pPr>
+      <w:r>
+        <w:t>3.2 Funk-SVD Matrix Reconstruction</w:t>
+      </w:r>
+    </w:p>
+    <w:p>
+      <w:pPr>
+        <w:pStyle w:val="Default"/>
+        <w:spacing w:before="120" w:line="288" w:lineRule="auto"/>
+        <w:jc w:val="both"/>
+        <w:rPr>
+          <w:rFonts w:ascii="Times New Roman" w:hAnsi="Times New Roman" w:cs="Times New Roman"/>
+        </w:rPr>
+      </w:pPr>
+      <w:r>
+        <w:rPr>
+          <w:rFonts w:ascii="Times New Roman" w:hAnsi="Times New Roman" w:cs="Times New Roman"/>
+        </w:rPr>
+        <w:t xml:space="preserve">The </w:t>
+      </w:r>
+    </w:p>
+    <w:p>
+      <w:pPr>
+        <w:rPr>
+          <w:lang w:eastAsia="ko-KR"/>
+        </w:rPr>
+      </w:pPr>
+    </w:p>
+    <w:p>
+      <w:pPr>
+        <w:pStyle w:val="Default"/>
+        <w:spacing w:before="120" w:line="288" w:lineRule="auto"/>
+        <w:jc w:val="both"/>
+        <w:rPr>
+          <w:rFonts w:ascii="Times New Roman" w:hAnsi="Times New Roman" w:cs="Times New Roman"/>
+        </w:rPr>
+      </w:pPr>
+      <w:r>
+        <w:rPr>
+          <w:rFonts w:ascii="Times New Roman" w:hAnsi="Times New Roman" w:cs="Times New Roman"/>
+        </w:rPr>
         <w:t>The Methodology Chapter should show the methods and materials used in our work. Explain why you chose them. Describe in such a way that others can replicate exactly your work.</w:t>
       </w:r>
     </w:p>
@@ -10927,21 +12211,7 @@
         <w:rPr>
           <w:rFonts w:ascii="Times New Roman" w:hAnsi="Times New Roman" w:cs="Times New Roman"/>
         </w:rPr>
-        <w:t xml:space="preserve">The Conclusion Chapter summarizes your results, remarks, comments, </w:t>
-      </w:r>
-      <w:proofErr w:type="gramStart"/>
-      <w:r>
-        <w:rPr>
-          <w:rFonts w:ascii="Times New Roman" w:hAnsi="Times New Roman" w:cs="Times New Roman"/>
-        </w:rPr>
-        <w:t>suggestions</w:t>
-      </w:r>
-      <w:proofErr w:type="gramEnd"/>
-      <w:r>
-        <w:rPr>
-          <w:rFonts w:ascii="Times New Roman" w:hAnsi="Times New Roman" w:cs="Times New Roman"/>
-        </w:rPr>
-        <w:t xml:space="preserve"> and directions to be developed or improved in the future.</w:t>
+        <w:t>The Conclusion Chapter summarizes your results, remarks, comments, suggestions and directions to be developed or improved in the future.</w:t>
       </w:r>
     </w:p>
     <w:p>
@@ -11447,25 +12717,11 @@
         <w:rPr>
           <w:rFonts w:ascii="Times New Roman" w:hAnsi="Times New Roman" w:cs="Times New Roman"/>
         </w:rPr>
-        <w:t xml:space="preserve">The Appendices part contains all related documents, </w:t>
-      </w:r>
-      <w:proofErr w:type="gramStart"/>
-      <w:r>
-        <w:rPr>
-          <w:rFonts w:ascii="Times New Roman" w:hAnsi="Times New Roman" w:cs="Times New Roman"/>
-        </w:rPr>
-        <w:t>materials</w:t>
-      </w:r>
-      <w:proofErr w:type="gramEnd"/>
-      <w:r>
-        <w:rPr>
-          <w:rFonts w:ascii="Times New Roman" w:hAnsi="Times New Roman" w:cs="Times New Roman"/>
-        </w:rPr>
-        <w:t xml:space="preserve"> and samples you obtained. Use this part wisely to alleviate the containers of the chapters. In other words, give a brief description or results in the chapters to make the reading flows well and use this part to describe in detail the issues for readers who desire to get in depth information. Organize the specific information in different appendices with a title such as Appendix 3: Specifications Sheet of integrated circuit 744. Refer them appropriately in the chapters using the brackets such as [Appendix 1].</w:t>
+        <w:t>The Appendices part contains all related documents, materials and samples you obtained. Use this part wisely to alleviate the containers of the chapters. In other words, give a brief description or results in the chapters to make the reading flows well and use this part to describe in detail the issues for readers who desire to get in depth information. Organize the specific information in different appendices with a title such as Appendix 3: Specifications Sheet of integrated circuit 744. Refer them appropriately in the chapters using the brackets such as [Appendix 1].</w:t>
       </w:r>
     </w:p>
     <w:sectPr>
-      <w:footerReference w:type="default" r:id="rId23"/>
+      <w:footerReference w:type="default" r:id="rId32"/>
       <w:pgSz w:w="12240" w:h="15840"/>
       <w:pgMar w:top="1440" w:right="1440" w:bottom="1440" w:left="1440" w:header="720" w:footer="720" w:gutter="0"/>
       <w:cols w:space="720"/>
@@ -11679,93 +12935,37 @@
       <w:r>
         <w:t xml:space="preserve"> Landsat naming convention: </w:t>
       </w:r>
-      <w:proofErr w:type="spellStart"/>
       <w:r>
         <w:rPr>
           <w:rFonts w:ascii="Georgia" w:hAnsi="Georgia"/>
           <w:color w:val="171717"/>
           <w:shd w:val="clear" w:color="auto" w:fill="FFFFFF"/>
         </w:rPr>
-        <w:t>Landsat_Sensor_WRS</w:t>
-      </w:r>
-      <w:proofErr w:type="spellEnd"/>
+        <w:t xml:space="preserve">Landsat_Sensor_WRS Path/Row_Acquisition </w:t>
+      </w:r>
       <w:r>
         <w:rPr>
           <w:rFonts w:ascii="Georgia" w:hAnsi="Georgia"/>
           <w:color w:val="171717"/>
           <w:shd w:val="clear" w:color="auto" w:fill="FFFFFF"/>
         </w:rPr>
-        <w:t xml:space="preserve"> Path/</w:t>
-      </w:r>
-      <w:proofErr w:type="spellStart"/>
+        <w:t>t</w:t>
+      </w:r>
       <w:r>
         <w:rPr>
           <w:rFonts w:ascii="Georgia" w:hAnsi="Georgia"/>
           <w:color w:val="171717"/>
           <w:shd w:val="clear" w:color="auto" w:fill="FFFFFF"/>
         </w:rPr>
-        <w:t>Row_Acquisition</w:t>
-      </w:r>
-      <w:proofErr w:type="spellEnd"/>
+        <w:t>ime_</w:t>
+      </w:r>
       <w:r>
         <w:rPr>
           <w:rFonts w:ascii="Georgia" w:hAnsi="Georgia"/>
           <w:color w:val="171717"/>
           <w:shd w:val="clear" w:color="auto" w:fill="FFFFFF"/>
         </w:rPr>
-        <w:t xml:space="preserve"> </w:t>
-      </w:r>
-      <w:proofErr w:type="spellStart"/>
-      <w:r>
-        <w:rPr>
-          <w:rFonts w:ascii="Georgia" w:hAnsi="Georgia"/>
-          <w:color w:val="171717"/>
-          <w:shd w:val="clear" w:color="auto" w:fill="FFFFFF"/>
-        </w:rPr>
-        <w:t>t</w:t>
-      </w:r>
-      <w:r>
-        <w:rPr>
-          <w:rFonts w:ascii="Georgia" w:hAnsi="Georgia"/>
-          <w:color w:val="171717"/>
-          <w:shd w:val="clear" w:color="auto" w:fill="FFFFFF"/>
-        </w:rPr>
-        <w:t>ime_</w:t>
-      </w:r>
-      <w:r>
-        <w:rPr>
-          <w:rFonts w:ascii="Georgia" w:hAnsi="Georgia"/>
-          <w:color w:val="171717"/>
-          <w:shd w:val="clear" w:color="auto" w:fill="FFFFFF"/>
-        </w:rPr>
-        <w:t>Processing</w:t>
-      </w:r>
-      <w:proofErr w:type="spellEnd"/>
-      <w:r>
-        <w:rPr>
-          <w:rFonts w:ascii="Georgia" w:hAnsi="Georgia"/>
-          <w:color w:val="171717"/>
-          <w:shd w:val="clear" w:color="auto" w:fill="FFFFFF"/>
-        </w:rPr>
-        <w:t xml:space="preserve"> </w:t>
-      </w:r>
-      <w:proofErr w:type="spellStart"/>
-      <w:r>
-        <w:rPr>
-          <w:rFonts w:ascii="Georgia" w:hAnsi="Georgia"/>
-          <w:color w:val="171717"/>
-          <w:shd w:val="clear" w:color="auto" w:fill="FFFFFF"/>
-        </w:rPr>
-        <w:t>time_Collection_Collection</w:t>
-      </w:r>
-      <w:proofErr w:type="spellEnd"/>
-      <w:r>
-        <w:rPr>
-          <w:rFonts w:ascii="Georgia" w:hAnsi="Georgia"/>
-          <w:color w:val="171717"/>
-          <w:shd w:val="clear" w:color="auto" w:fill="FFFFFF"/>
-        </w:rPr>
-        <w:t xml:space="preserve"> Category</w:t>
+        <w:t>Processing time_Collection_Collection Category</w:t>
       </w:r>
     </w:p>
   </w:footnote>
@@ -15904,45 +17104,6 @@
     <b:RefOrder>7</b:RefOrder>
   </b:Source>
   <b:Source>
-    <b:Tag>Ngu14</b:Tag>
-    <b:SourceType>JournalArticle</b:SourceType>
-    <b:Guid>{7231B2CD-86DF-43AA-956C-C887668FF2A1}</b:Guid>
-    <b:Title>Mangrove Mapping and Change Detection in Ca Mau</b:Title>
-    <b:Year>2014</b:Year>
-    <b:Author>
-      <b:Author>
-        <b:NameList>
-          <b:Person>
-            <b:Last>Son</b:Last>
-            <b:First>Nguyen-Thanh</b:First>
-          </b:Person>
-          <b:Person>
-            <b:Last>Chen</b:Last>
-            <b:First>Chi-Fan</b:First>
-          </b:Person>
-          <b:Person>
-            <b:Last>Chang</b:Last>
-            <b:First>Ni-Bin</b:First>
-          </b:Person>
-          <b:Person>
-            <b:Last>Chen</b:Last>
-            <b:First>Cheng-Ru</b:First>
-          </b:Person>
-          <b:Person>
-            <b:Last>Chang</b:Last>
-            <b:First>Ly-Yu</b:First>
-          </b:Person>
-          <b:Person>
-            <b:Last>Thanh</b:Last>
-            <b:First>Bui-Xuan</b:First>
-          </b:Person>
-        </b:NameList>
-      </b:Author>
-    </b:Author>
-    <b:JournalName>IEEE JOURNAL OF SELECTED TOPICS IN APPLIED EARTH OBSERVATIONS AND REMOTE SENSING</b:JournalName>
-    <b:RefOrder>2</b:RefOrder>
-  </b:Source>
-  <b:Source>
     <b:Tag>JMB06</b:Tag>
     <b:SourceType>JournalArticle</b:SourceType>
     <b:Guid>{98087431-7863-41FB-B467-E39C9327B91E}</b:Guid>
@@ -16223,11 +17384,95 @@
     <b:URL>https://dges.carleton.ca/CUOSGwiki/index.php/Supervised_classification_in_QGIS</b:URL>
     <b:RefOrder>17</b:RefOrder>
   </b:Source>
+  <b:Source>
+    <b:Tag>Ngu14</b:Tag>
+    <b:SourceType>JournalArticle</b:SourceType>
+    <b:Guid>{C1828600-CF10-4DD3-AF20-506176191FDB}</b:Guid>
+    <b:Title>Mangrove Mapping and Change Detection in Ca Mau</b:Title>
+    <b:Year>2014</b:Year>
+    <b:Author>
+      <b:Author>
+        <b:NameList>
+          <b:Person>
+            <b:Last>Son</b:Last>
+            <b:First>Nguyen-Thanh</b:First>
+          </b:Person>
+          <b:Person>
+            <b:Last>Chen</b:Last>
+            <b:First>Chi-Farn</b:First>
+          </b:Person>
+          <b:Person>
+            <b:Last>Chang</b:Last>
+            <b:First>Ni-Bin</b:First>
+          </b:Person>
+          <b:Person>
+            <b:Last>Chen</b:Last>
+            <b:First>Cheng-Ru</b:First>
+          </b:Person>
+          <b:Person>
+            <b:Last>Chang</b:Last>
+            <b:First>Ly-Yu</b:First>
+          </b:Person>
+          <b:Person>
+            <b:Last>Thanh</b:Last>
+            <b:First>Bui-Xuan</b:First>
+          </b:Person>
+        </b:NameList>
+      </b:Author>
+    </b:Author>
+    <b:JournalName>IEEE JOURNAL OF SELECTED TOPICS IN APPLIED EARTH OBSERVATIONS AND REMOTE SENSING</b:JournalName>
+    <b:RefOrder>2</b:RefOrder>
+  </b:Source>
+  <b:Source>
+    <b:Tag>Uni1</b:Tag>
+    <b:SourceType>InternetSite</b:SourceType>
+    <b:Guid>{75CEBE00-F06B-489E-A3EB-1B2A1952F8D1}</b:Guid>
+    <b:Author>
+      <b:Author>
+        <b:Corporate>United States Geological Survey</b:Corporate>
+      </b:Author>
+    </b:Author>
+    <b:Title>What are the band designations for the Landsat satellites?</b:Title>
+    <b:URL>https://www.usgs.gov/faqs/what-are-band-designations-landsat-satellites</b:URL>
+    <b:RefOrder>18</b:RefOrder>
+  </b:Source>
+  <b:Source>
+    <b:Tag>GIS</b:Tag>
+    <b:SourceType>InternetSite</b:SourceType>
+    <b:Guid>{8CCE5E4A-7DB7-4EB5-ABF1-A636EDEFB764}</b:Guid>
+    <b:Author>
+      <b:Author>
+        <b:Corporate>GISGeography</b:Corporate>
+      </b:Author>
+    </b:Author>
+    <b:Title>Landsat 8 Bands and Band Combinations</b:Title>
+    <b:URL>https://gisgeography.com/landsat-8-bands-combinations</b:URL>
+    <b:RefOrder>19</b:RefOrder>
+  </b:Source>
+  <b:Source>
+    <b:Tag>Ngu</b:Tag>
+    <b:SourceType>InternetSite</b:SourceType>
+    <b:Guid>{43F20216-65A9-43BA-9F64-A41E6519682B}</b:Guid>
+    <b:Author>
+      <b:Author>
+        <b:NameList>
+          <b:Person>
+            <b:Last>Nghia</b:Last>
+            <b:First>Nguyen</b:First>
+            <b:Middle>Trong</b:Middle>
+          </b:Person>
+        </b:NameList>
+      </b:Author>
+    </b:Author>
+    <b:Title>Bert_Interpolation</b:Title>
+    <b:URL>https://github.com/ginofft/Bert_Interpolation</b:URL>
+    <b:RefOrder>20</b:RefOrder>
+  </b:Source>
 </b:Sources>
 </file>
 
 <file path=customXml/itemProps1.xml><?xml version="1.0" encoding="utf-8"?>
-<ds:datastoreItem xmlns:ds="http://schemas.openxmlformats.org/officeDocument/2006/customXml" ds:itemID="{1749B97C-5951-4F43-9015-E71A23C7AF4A}">
+<ds:datastoreItem xmlns:ds="http://schemas.openxmlformats.org/officeDocument/2006/customXml" ds:itemID="{D1C77491-6FBF-47A1-B2CA-FF1D050701F3}">
   <ds:schemaRefs>
     <ds:schemaRef ds:uri="http://schemas.openxmlformats.org/officeDocument/2006/bibliography"/>
   </ds:schemaRefs>

</xml_diff>